<commit_message>
Mudança na Proposta Técnica e Adição do Seminário
</commit_message>
<xml_diff>
--- a/Equipe02-Evoluti/Entraga B1 - Proposta Técnica/Proposta Técnica - EVOLUTI.docx
+++ b/Equipe02-Evoluti/Entraga B1 - Proposta Técnica/Proposta Técnica - EVOLUTI.docx
@@ -1,6 +1,6 @@
 
 <file path=word/document.xml><?xml version="1.0" encoding="utf-8"?>
-<w:document xmlns:wpc="http://schemas.microsoft.com/office/word/2010/wordprocessingCanvas" xmlns:cx="http://schemas.microsoft.com/office/drawing/2014/chartex" xmlns:cx1="http://schemas.microsoft.com/office/drawing/2015/9/8/chartex" xmlns:cx2="http://schemas.microsoft.com/office/drawing/2015/10/21/chartex" xmlns:cx3="http://schemas.microsoft.com/office/drawing/2016/5/9/chartex" xmlns:cx4="http://schemas.microsoft.com/office/drawing/2016/5/10/chartex" xmlns:cx5="http://schemas.microsoft.com/office/drawing/2016/5/11/chartex" xmlns:cx6="http://schemas.microsoft.com/office/drawing/2016/5/12/chartex" xmlns:cx7="http://schemas.microsoft.com/office/drawing/2016/5/13/chartex" xmlns:cx8="http://schemas.microsoft.com/office/drawing/2016/5/14/chartex" xmlns:mc="http://schemas.openxmlformats.org/markup-compatibility/2006" xmlns:aink="http://schemas.microsoft.com/office/drawing/2016/ink" xmlns:am3d="http://schemas.microsoft.com/office/drawing/2017/model3d" xmlns:o="urn:schemas-microsoft-com:office:office" xmlns:oel="http://schemas.microsoft.com/office/2019/extlst" xmlns:r="http://schemas.openxmlformats.org/officeDocument/2006/relationships" xmlns:m="http://schemas.openxmlformats.org/officeDocument/2006/math" xmlns:v="urn:schemas-microsoft-com:vml" xmlns:wp14="http://schemas.microsoft.com/office/word/2010/wordprocessingDrawing" xmlns:wp="http://schemas.openxmlformats.org/drawingml/2006/wordprocessingDrawing" xmlns:w10="urn:schemas-microsoft-com:office:word" xmlns:w="http://schemas.openxmlformats.org/wordprocessingml/2006/main" xmlns:w14="http://schemas.microsoft.com/office/word/2010/wordml" xmlns:w15="http://schemas.microsoft.com/office/word/2012/wordml" xmlns:w16cex="http://schemas.microsoft.com/office/word/2018/wordml/cex" xmlns:w16cid="http://schemas.microsoft.com/office/word/2016/wordml/cid" xmlns:w16="http://schemas.microsoft.com/office/word/2018/wordml" xmlns:w16du="http://schemas.microsoft.com/office/word/2023/wordml/word16du" xmlns:w16sdtdh="http://schemas.microsoft.com/office/word/2020/wordml/sdtdatahash" xmlns:w16se="http://schemas.microsoft.com/office/word/2015/wordml/symex" xmlns:wpg="http://schemas.microsoft.com/office/word/2010/wordprocessingGroup" xmlns:wpi="http://schemas.microsoft.com/office/word/2010/wordprocessingInk" xmlns:wne="http://schemas.microsoft.com/office/word/2006/wordml" xmlns:wps="http://schemas.microsoft.com/office/word/2010/wordprocessingShape" mc:Ignorable="w14 w15 w16se w16cid w16 w16cex w16sdtdh w16du wp14">
+<w:document xmlns:wpc="http://schemas.microsoft.com/office/word/2010/wordprocessingCanvas" xmlns:cx="http://schemas.microsoft.com/office/drawing/2014/chartex" xmlns:cx1="http://schemas.microsoft.com/office/drawing/2015/9/8/chartex" xmlns:cx2="http://schemas.microsoft.com/office/drawing/2015/10/21/chartex" xmlns:cx3="http://schemas.microsoft.com/office/drawing/2016/5/9/chartex" xmlns:cx4="http://schemas.microsoft.com/office/drawing/2016/5/10/chartex" xmlns:cx5="http://schemas.microsoft.com/office/drawing/2016/5/11/chartex" xmlns:cx6="http://schemas.microsoft.com/office/drawing/2016/5/12/chartex" xmlns:cx7="http://schemas.microsoft.com/office/drawing/2016/5/13/chartex" xmlns:cx8="http://schemas.microsoft.com/office/drawing/2016/5/14/chartex" xmlns:mc="http://schemas.openxmlformats.org/markup-compatibility/2006" xmlns:aink="http://schemas.microsoft.com/office/drawing/2016/ink" xmlns:am3d="http://schemas.microsoft.com/office/drawing/2017/model3d" xmlns:o="urn:schemas-microsoft-com:office:office" xmlns:oel="http://schemas.microsoft.com/office/2019/extlst" xmlns:r="http://schemas.openxmlformats.org/officeDocument/2006/relationships" xmlns:m="http://schemas.openxmlformats.org/officeDocument/2006/math" xmlns:v="urn:schemas-microsoft-com:vml" xmlns:wp14="http://schemas.microsoft.com/office/word/2010/wordprocessingDrawing" xmlns:wp="http://schemas.openxmlformats.org/drawingml/2006/wordprocessingDrawing" xmlns:w10="urn:schemas-microsoft-com:office:word" xmlns:w="http://schemas.openxmlformats.org/wordprocessingml/2006/main" xmlns:w14="http://schemas.microsoft.com/office/word/2010/wordml" xmlns:w15="http://schemas.microsoft.com/office/word/2012/wordml" xmlns:w16cex="http://schemas.microsoft.com/office/word/2018/wordml/cex" xmlns:w16cid="http://schemas.microsoft.com/office/word/2016/wordml/cid" xmlns:w16="http://schemas.microsoft.com/office/word/2018/wordml" xmlns:w16sdtdh="http://schemas.microsoft.com/office/word/2020/wordml/sdtdatahash" xmlns:w16se="http://schemas.microsoft.com/office/word/2015/wordml/symex" xmlns:wpg="http://schemas.microsoft.com/office/word/2010/wordprocessingGroup" xmlns:wpi="http://schemas.microsoft.com/office/word/2010/wordprocessingInk" xmlns:wne="http://schemas.microsoft.com/office/word/2006/wordml" xmlns:wps="http://schemas.microsoft.com/office/word/2010/wordprocessingShape" mc:Ignorable="w14 w15 w16se w16cid w16 w16cex w16sdtdh wp14">
   <w:body>
     <w:p>
       <w:pPr>
@@ -42,7 +42,7 @@
                     <pic:cNvPicPr/>
                   </pic:nvPicPr>
                   <pic:blipFill>
-                    <a:blip r:embed="rId9" cstate="print"/>
+                    <a:blip r:embed="rId11" cstate="print"/>
                     <a:stretch>
                       <a:fillRect/>
                     </a:stretch>
@@ -1799,7 +1799,6 @@
           <w:bCs/>
         </w:rPr>
       </w:pPr>
-      <w:proofErr w:type="spellStart"/>
       <w:r>
         <w:rPr>
           <w:rStyle w:val="normaltextrun"/>
@@ -1807,7 +1806,6 @@
           <w:b/>
           <w:bCs/>
           <w:color w:val="000000" w:themeColor="text1"/>
-          <w:lang w:val="en-AU"/>
         </w:rPr>
         <w:t>Le</w:t>
       </w:r>
@@ -1818,45 +1816,8 @@
           <w:b/>
           <w:bCs/>
           <w:color w:val="000000" w:themeColor="text1"/>
-          <w:lang w:val="en-AU"/>
-        </w:rPr>
-        <w:t>vantamento</w:t>
-      </w:r>
-      <w:proofErr w:type="spellEnd"/>
-      <w:r>
-        <w:rPr>
-          <w:rStyle w:val="normaltextrun"/>
-          <w:rFonts w:ascii="Arial" w:hAnsi="Arial" w:cs="Arial"/>
-          <w:b/>
-          <w:bCs/>
-          <w:color w:val="000000" w:themeColor="text1"/>
-          <w:lang w:val="en-AU"/>
-        </w:rPr>
-        <w:t xml:space="preserve"> dos </w:t>
-      </w:r>
-      <w:proofErr w:type="spellStart"/>
-      <w:r>
-        <w:rPr>
-          <w:rStyle w:val="normaltextrun"/>
-          <w:rFonts w:ascii="Arial" w:hAnsi="Arial" w:cs="Arial"/>
-          <w:b/>
-          <w:bCs/>
-          <w:color w:val="000000" w:themeColor="text1"/>
-          <w:lang w:val="en-AU"/>
-        </w:rPr>
-        <w:t>Requisitos</w:t>
-      </w:r>
-      <w:proofErr w:type="spellEnd"/>
-      <w:r>
-        <w:rPr>
-          <w:rStyle w:val="normaltextrun"/>
-          <w:rFonts w:ascii="Arial" w:hAnsi="Arial" w:cs="Arial"/>
-          <w:b/>
-          <w:bCs/>
-          <w:color w:val="000000" w:themeColor="text1"/>
-          <w:lang w:val="en-AU"/>
-        </w:rPr>
-        <w:t xml:space="preserve"> do Sistema de Software</w:t>
+        </w:rPr>
+        <w:t>vantamento dos Requisitos do Sistema de Software</w:t>
       </w:r>
       <w:r>
         <w:rPr>
@@ -4008,7 +3969,7 @@
                     </pic:cNvPicPr>
                   </pic:nvPicPr>
                   <pic:blipFill>
-                    <a:blip r:embed="rId10">
+                    <a:blip r:embed="rId12">
                       <a:extLst>
                         <a:ext uri="{28A0092B-C50C-407E-A947-70E740481C1C}">
                           <a14:useLocalDpi xmlns:a14="http://schemas.microsoft.com/office/drawing/2010/main" val="0"/>
@@ -4427,7 +4388,7 @@
                     </pic:cNvPicPr>
                   </pic:nvPicPr>
                   <pic:blipFill>
-                    <a:blip r:embed="rId11">
+                    <a:blip r:embed="rId13">
                       <a:extLst>
                         <a:ext uri="{28A0092B-C50C-407E-A947-70E740481C1C}">
                           <a14:useLocalDpi xmlns:a14="http://schemas.microsoft.com/office/drawing/2010/main" val="0"/>
@@ -4938,29 +4899,7 @@
                 <w:szCs w:val="24"/>
                 <w:lang w:val="pt-BR" w:eastAsia="pt-BR"/>
               </w:rPr>
-              <w:t xml:space="preserve">Um dos tipos de usuário acessa a tela inicial; </w:t>
-            </w:r>
-            <w:proofErr w:type="gramStart"/>
-            <w:r>
-              <w:rPr>
-                <w:rFonts w:ascii="Arial" w:eastAsia="Times New Roman" w:hAnsi="Arial" w:cs="Arial"/>
-                <w:color w:val="000000"/>
-                <w:sz w:val="24"/>
-                <w:szCs w:val="24"/>
-                <w:lang w:val="pt-BR" w:eastAsia="pt-BR"/>
-              </w:rPr>
-              <w:t>Pressiona</w:t>
-            </w:r>
-            <w:proofErr w:type="gramEnd"/>
-            <w:r>
-              <w:rPr>
-                <w:rFonts w:ascii="Arial" w:eastAsia="Times New Roman" w:hAnsi="Arial" w:cs="Arial"/>
-                <w:color w:val="000000"/>
-                <w:sz w:val="24"/>
-                <w:szCs w:val="24"/>
-                <w:lang w:val="pt-BR" w:eastAsia="pt-BR"/>
-              </w:rPr>
-              <w:t xml:space="preserve"> o botão de “Login”.</w:t>
+              <w:t>Um dos tipos de usuário acessa a tela inicial; Pressiona o botão de “Login”.</w:t>
             </w:r>
           </w:p>
         </w:tc>
@@ -5544,29 +5483,7 @@
                 <w:szCs w:val="24"/>
                 <w:lang w:val="pt-BR" w:eastAsia="pt-BR"/>
               </w:rPr>
-              <w:t xml:space="preserve">Ter acesso a página inicial; </w:t>
-            </w:r>
-            <w:proofErr w:type="gramStart"/>
-            <w:r>
-              <w:rPr>
-                <w:rFonts w:ascii="Arial" w:eastAsia="Times New Roman" w:hAnsi="Arial" w:cs="Arial"/>
-                <w:color w:val="000000"/>
-                <w:sz w:val="24"/>
-                <w:szCs w:val="24"/>
-                <w:lang w:val="pt-BR" w:eastAsia="pt-BR"/>
-              </w:rPr>
-              <w:t>Conter</w:t>
-            </w:r>
-            <w:proofErr w:type="gramEnd"/>
-            <w:r>
-              <w:rPr>
-                <w:rFonts w:ascii="Arial" w:eastAsia="Times New Roman" w:hAnsi="Arial" w:cs="Arial"/>
-                <w:color w:val="000000"/>
-                <w:sz w:val="24"/>
-                <w:szCs w:val="24"/>
-                <w:lang w:val="pt-BR" w:eastAsia="pt-BR"/>
-              </w:rPr>
-              <w:t xml:space="preserve"> as credenciais cadastradas por um Administrador da Clínica</w:t>
+              <w:t>Ter acesso a página inicial; Conter as credenciais cadastradas por um Administrador da Clínica</w:t>
             </w:r>
           </w:p>
         </w:tc>
@@ -5652,51 +5569,7 @@
                 <w:szCs w:val="24"/>
                 <w:lang w:val="pt-BR" w:eastAsia="pt-BR"/>
               </w:rPr>
-              <w:t xml:space="preserve">Um dos tipos de usuário clica em um campo; </w:t>
-            </w:r>
-            <w:proofErr w:type="gramStart"/>
-            <w:r>
-              <w:rPr>
-                <w:rFonts w:ascii="Arial" w:eastAsia="Times New Roman" w:hAnsi="Arial" w:cs="Arial"/>
-                <w:color w:val="000000"/>
-                <w:sz w:val="24"/>
-                <w:szCs w:val="24"/>
-                <w:lang w:val="pt-BR" w:eastAsia="pt-BR"/>
-              </w:rPr>
-              <w:t>Preenche</w:t>
-            </w:r>
-            <w:proofErr w:type="gramEnd"/>
-            <w:r>
-              <w:rPr>
-                <w:rFonts w:ascii="Arial" w:eastAsia="Times New Roman" w:hAnsi="Arial" w:cs="Arial"/>
-                <w:color w:val="000000"/>
-                <w:sz w:val="24"/>
-                <w:szCs w:val="24"/>
-                <w:lang w:val="pt-BR" w:eastAsia="pt-BR"/>
-              </w:rPr>
-              <w:t xml:space="preserve"> com as credenciais; Pressiona o botão “Entrar” ou Pressiona o “</w:t>
-            </w:r>
-            <w:proofErr w:type="spellStart"/>
-            <w:r>
-              <w:rPr>
-                <w:rFonts w:ascii="Arial" w:eastAsia="Times New Roman" w:hAnsi="Arial" w:cs="Arial"/>
-                <w:color w:val="000000"/>
-                <w:sz w:val="24"/>
-                <w:szCs w:val="24"/>
-                <w:lang w:val="pt-BR" w:eastAsia="pt-BR"/>
-              </w:rPr>
-              <w:t>Enter</w:t>
-            </w:r>
-            <w:proofErr w:type="spellEnd"/>
-            <w:r>
-              <w:rPr>
-                <w:rFonts w:ascii="Arial" w:eastAsia="Times New Roman" w:hAnsi="Arial" w:cs="Arial"/>
-                <w:color w:val="000000"/>
-                <w:sz w:val="24"/>
-                <w:szCs w:val="24"/>
-                <w:lang w:val="pt-BR" w:eastAsia="pt-BR"/>
-              </w:rPr>
-              <w:t>” do teclado.</w:t>
+              <w:t>Um dos tipos de usuário clica em um campo; Preenche com as credenciais; Pressiona o botão “Entrar” ou Pressiona o “Enter” do teclado.</w:t>
             </w:r>
           </w:p>
         </w:tc>
@@ -6118,29 +5991,7 @@
                 <w:szCs w:val="24"/>
                 <w:lang w:val="pt-BR" w:eastAsia="pt-BR"/>
               </w:rPr>
-              <w:t xml:space="preserve">Ter acesso a página inicial; </w:t>
-            </w:r>
-            <w:proofErr w:type="gramStart"/>
-            <w:r>
-              <w:rPr>
-                <w:rFonts w:ascii="Arial" w:eastAsia="Times New Roman" w:hAnsi="Arial" w:cs="Arial"/>
-                <w:color w:val="000000"/>
-                <w:sz w:val="24"/>
-                <w:szCs w:val="24"/>
-                <w:lang w:val="pt-BR" w:eastAsia="pt-BR"/>
-              </w:rPr>
-              <w:t>Conter</w:t>
-            </w:r>
-            <w:proofErr w:type="gramEnd"/>
-            <w:r>
-              <w:rPr>
-                <w:rFonts w:ascii="Arial" w:eastAsia="Times New Roman" w:hAnsi="Arial" w:cs="Arial"/>
-                <w:color w:val="000000"/>
-                <w:sz w:val="24"/>
-                <w:szCs w:val="24"/>
-                <w:lang w:val="pt-BR" w:eastAsia="pt-BR"/>
-              </w:rPr>
-              <w:t xml:space="preserve"> as credenciais cadastradas por um Administrador da Clínica</w:t>
+              <w:t>Ter acesso a página inicial; Conter as credenciais cadastradas por um Administrador da Clínica</w:t>
             </w:r>
           </w:p>
         </w:tc>
@@ -6226,51 +6077,7 @@
                 <w:szCs w:val="24"/>
                 <w:lang w:val="pt-BR" w:eastAsia="pt-BR"/>
               </w:rPr>
-              <w:t xml:space="preserve">Um dos tipos de usuário clica na opção “Esqueceu a senha?”; Usuário preenche a credencial solicitada; </w:t>
-            </w:r>
-            <w:proofErr w:type="gramStart"/>
-            <w:r>
-              <w:rPr>
-                <w:rFonts w:ascii="Arial" w:eastAsia="Times New Roman" w:hAnsi="Arial" w:cs="Arial"/>
-                <w:color w:val="000000"/>
-                <w:sz w:val="24"/>
-                <w:szCs w:val="24"/>
-                <w:lang w:val="pt-BR" w:eastAsia="pt-BR"/>
-              </w:rPr>
-              <w:t>Um</w:t>
-            </w:r>
-            <w:proofErr w:type="gramEnd"/>
-            <w:r>
-              <w:rPr>
-                <w:rFonts w:ascii="Arial" w:eastAsia="Times New Roman" w:hAnsi="Arial" w:cs="Arial"/>
-                <w:color w:val="000000"/>
-                <w:sz w:val="24"/>
-                <w:szCs w:val="24"/>
-                <w:lang w:val="pt-BR" w:eastAsia="pt-BR"/>
-              </w:rPr>
-              <w:t xml:space="preserve"> </w:t>
-            </w:r>
-            <w:proofErr w:type="spellStart"/>
-            <w:r>
-              <w:rPr>
-                <w:rFonts w:ascii="Arial" w:eastAsia="Times New Roman" w:hAnsi="Arial" w:cs="Arial"/>
-                <w:color w:val="000000"/>
-                <w:sz w:val="24"/>
-                <w:szCs w:val="24"/>
-                <w:lang w:val="pt-BR" w:eastAsia="pt-BR"/>
-              </w:rPr>
-              <w:t>email</w:t>
-            </w:r>
-            <w:proofErr w:type="spellEnd"/>
-            <w:r>
-              <w:rPr>
-                <w:rFonts w:ascii="Arial" w:eastAsia="Times New Roman" w:hAnsi="Arial" w:cs="Arial"/>
-                <w:color w:val="000000"/>
-                <w:sz w:val="24"/>
-                <w:szCs w:val="24"/>
-                <w:lang w:val="pt-BR" w:eastAsia="pt-BR"/>
-              </w:rPr>
-              <w:t xml:space="preserve"> é enviado com o link de recuperação; O usuário altera a senha.</w:t>
+              <w:t>Um dos tipos de usuário clica na opção “Esqueceu a senha?”; Usuário preenche a credencial solicitada; Um email é enviado com o link de recuperação; O usuário altera a senha.</w:t>
             </w:r>
           </w:p>
         </w:tc>
@@ -6905,29 +6712,7 @@
                 <w:szCs w:val="24"/>
                 <w:lang w:val="pt-BR" w:eastAsia="pt-BR"/>
               </w:rPr>
-              <w:t xml:space="preserve">Pega os dados inseridos nos campos; </w:t>
-            </w:r>
-            <w:proofErr w:type="gramStart"/>
-            <w:r>
-              <w:rPr>
-                <w:rFonts w:ascii="Arial" w:eastAsia="Times New Roman" w:hAnsi="Arial" w:cs="Arial"/>
-                <w:color w:val="000000"/>
-                <w:sz w:val="24"/>
-                <w:szCs w:val="24"/>
-                <w:lang w:val="pt-BR" w:eastAsia="pt-BR"/>
-              </w:rPr>
-              <w:t>Consulta</w:t>
-            </w:r>
-            <w:proofErr w:type="gramEnd"/>
-            <w:r>
-              <w:rPr>
-                <w:rFonts w:ascii="Arial" w:eastAsia="Times New Roman" w:hAnsi="Arial" w:cs="Arial"/>
-                <w:color w:val="000000"/>
-                <w:sz w:val="24"/>
-                <w:szCs w:val="24"/>
-                <w:lang w:val="pt-BR" w:eastAsia="pt-BR"/>
-              </w:rPr>
-              <w:t xml:space="preserve"> o banco de dados como operação de READ; Compara os valores encontrados junto aos inseridos; Retorna uma caixa de texto com a resposta.</w:t>
+              <w:t>Pega os dados inseridos nos campos; Consulta o banco de dados como operação de READ; Compara os valores encontrados junto aos inseridos; Retorna uma caixa de texto com a resposta.</w:t>
             </w:r>
           </w:p>
         </w:tc>
@@ -7434,29 +7219,7 @@
                 <w:szCs w:val="24"/>
                 <w:lang w:val="pt-BR" w:eastAsia="pt-BR"/>
               </w:rPr>
-              <w:t xml:space="preserve">Após a validação, é feito um READ no tipo de usuário; </w:t>
-            </w:r>
-            <w:proofErr w:type="gramStart"/>
-            <w:r>
-              <w:rPr>
-                <w:rFonts w:ascii="Arial" w:eastAsia="Times New Roman" w:hAnsi="Arial" w:cs="Arial"/>
-                <w:color w:val="000000"/>
-                <w:sz w:val="24"/>
-                <w:szCs w:val="24"/>
-                <w:lang w:val="pt-BR" w:eastAsia="pt-BR"/>
-              </w:rPr>
-              <w:t>Após</w:t>
-            </w:r>
-            <w:proofErr w:type="gramEnd"/>
-            <w:r>
-              <w:rPr>
-                <w:rFonts w:ascii="Arial" w:eastAsia="Times New Roman" w:hAnsi="Arial" w:cs="Arial"/>
-                <w:color w:val="000000"/>
-                <w:sz w:val="24"/>
-                <w:szCs w:val="24"/>
-                <w:lang w:val="pt-BR" w:eastAsia="pt-BR"/>
-              </w:rPr>
-              <w:t xml:space="preserve"> descobrir o tipo, ele é mandado para página de seu respectivo cargo. </w:t>
+              <w:t>Após a validação, é feito um READ no tipo de usuário; Após descobrir o tipo, ele é mandado para página de seu respectivo cargo. </w:t>
             </w:r>
           </w:p>
         </w:tc>
@@ -7724,7 +7487,7 @@
                     </pic:cNvPicPr>
                   </pic:nvPicPr>
                   <pic:blipFill>
-                    <a:blip r:embed="rId12">
+                    <a:blip r:embed="rId14">
                       <a:extLst>
                         <a:ext uri="{28A0092B-C50C-407E-A947-70E740481C1C}">
                           <a14:useLocalDpi xmlns:a14="http://schemas.microsoft.com/office/drawing/2010/main" val="0"/>
@@ -8799,29 +8562,7 @@
                 <w:szCs w:val="24"/>
                 <w:lang w:val="pt-BR" w:eastAsia="pt-BR"/>
               </w:rPr>
-              <w:t xml:space="preserve">Acessar </w:t>
-            </w:r>
-            <w:proofErr w:type="gramStart"/>
-            <w:r>
-              <w:rPr>
-                <w:rFonts w:ascii="Arial" w:eastAsia="Times New Roman" w:hAnsi="Arial" w:cs="Arial"/>
-                <w:color w:val="000000"/>
-                <w:sz w:val="24"/>
-                <w:szCs w:val="24"/>
-                <w:lang w:val="pt-BR" w:eastAsia="pt-BR"/>
-              </w:rPr>
-              <w:t>o barra lateral</w:t>
-            </w:r>
-            <w:proofErr w:type="gramEnd"/>
-            <w:r>
-              <w:rPr>
-                <w:rFonts w:ascii="Arial" w:eastAsia="Times New Roman" w:hAnsi="Arial" w:cs="Arial"/>
-                <w:color w:val="000000"/>
-                <w:sz w:val="24"/>
-                <w:szCs w:val="24"/>
-                <w:lang w:val="pt-BR" w:eastAsia="pt-BR"/>
-              </w:rPr>
-              <w:t xml:space="preserve"> com funcionalidades; Selecionar o cadastro.</w:t>
+              <w:t>Acessar o barra lateral com funcionalidades; Selecionar o cadastro.</w:t>
             </w:r>
           </w:p>
         </w:tc>
@@ -9328,29 +9069,7 @@
                 <w:szCs w:val="24"/>
                 <w:lang w:val="pt-BR" w:eastAsia="pt-BR"/>
               </w:rPr>
-              <w:t xml:space="preserve">Acessar </w:t>
-            </w:r>
-            <w:proofErr w:type="gramStart"/>
-            <w:r>
-              <w:rPr>
-                <w:rFonts w:ascii="Arial" w:eastAsia="Times New Roman" w:hAnsi="Arial" w:cs="Arial"/>
-                <w:color w:val="000000"/>
-                <w:sz w:val="24"/>
-                <w:szCs w:val="24"/>
-                <w:lang w:val="pt-BR" w:eastAsia="pt-BR"/>
-              </w:rPr>
-              <w:t>o barra lateral</w:t>
-            </w:r>
-            <w:proofErr w:type="gramEnd"/>
-            <w:r>
-              <w:rPr>
-                <w:rFonts w:ascii="Arial" w:eastAsia="Times New Roman" w:hAnsi="Arial" w:cs="Arial"/>
-                <w:color w:val="000000"/>
-                <w:sz w:val="24"/>
-                <w:szCs w:val="24"/>
-                <w:lang w:val="pt-BR" w:eastAsia="pt-BR"/>
-              </w:rPr>
-              <w:t xml:space="preserve"> com funcionalidades; Selecionar o ícone de Cadastro.</w:t>
+              <w:t>Acessar o barra lateral com funcionalidades; Selecionar o ícone de Cadastro.</w:t>
             </w:r>
           </w:p>
         </w:tc>
@@ -9870,29 +9589,7 @@
                 <w:szCs w:val="24"/>
                 <w:lang w:val="pt-BR" w:eastAsia="pt-BR"/>
               </w:rPr>
-              <w:t xml:space="preserve">Acessar a tela de cadastro; </w:t>
-            </w:r>
-            <w:proofErr w:type="gramStart"/>
-            <w:r>
-              <w:rPr>
-                <w:rFonts w:ascii="Arial" w:eastAsia="Times New Roman" w:hAnsi="Arial" w:cs="Arial"/>
-                <w:color w:val="000000"/>
-                <w:sz w:val="24"/>
-                <w:szCs w:val="24"/>
-                <w:lang w:val="pt-BR" w:eastAsia="pt-BR"/>
-              </w:rPr>
-              <w:t>Selecionar</w:t>
-            </w:r>
-            <w:proofErr w:type="gramEnd"/>
-            <w:r>
-              <w:rPr>
-                <w:rFonts w:ascii="Arial" w:eastAsia="Times New Roman" w:hAnsi="Arial" w:cs="Arial"/>
-                <w:color w:val="000000"/>
-                <w:sz w:val="24"/>
-                <w:szCs w:val="24"/>
-                <w:lang w:val="pt-BR" w:eastAsia="pt-BR"/>
-              </w:rPr>
-              <w:t xml:space="preserve"> a opção de “Novo Paciente” ou “Novo Usuário”.</w:t>
+              <w:t>Acessar a tela de cadastro; Selecionar a opção de “Novo Paciente” ou “Novo Usuário”.</w:t>
             </w:r>
           </w:p>
         </w:tc>
@@ -10445,29 +10142,7 @@
                 <w:szCs w:val="24"/>
                 <w:lang w:val="pt-BR" w:eastAsia="pt-BR"/>
               </w:rPr>
-              <w:t xml:space="preserve"> de usuários; </w:t>
-            </w:r>
-            <w:proofErr w:type="gramStart"/>
-            <w:r>
-              <w:rPr>
-                <w:rFonts w:ascii="Arial" w:eastAsia="Times New Roman" w:hAnsi="Arial" w:cs="Arial"/>
-                <w:color w:val="000000"/>
-                <w:sz w:val="24"/>
-                <w:szCs w:val="24"/>
-                <w:lang w:val="pt-BR" w:eastAsia="pt-BR"/>
-              </w:rPr>
-              <w:t>Selecionar</w:t>
-            </w:r>
-            <w:proofErr w:type="gramEnd"/>
-            <w:r>
-              <w:rPr>
-                <w:rFonts w:ascii="Arial" w:eastAsia="Times New Roman" w:hAnsi="Arial" w:cs="Arial"/>
-                <w:color w:val="000000"/>
-                <w:sz w:val="24"/>
-                <w:szCs w:val="24"/>
-                <w:lang w:val="pt-BR" w:eastAsia="pt-BR"/>
-              </w:rPr>
-              <w:t xml:space="preserve"> qual o tipo de usuário entre os três disponíveis na tela; O Sistema adapta a tela e registrará no banco de dados de acordo com o usuário escolhido.</w:t>
+              <w:t xml:space="preserve"> de usuários; Selecionar qual o tipo de usuário entre os três disponíveis na tela; O Sistema adapta a tela e registrará no banco de dados de acordo com o usuário escolhido.</w:t>
             </w:r>
           </w:p>
         </w:tc>
@@ -11060,51 +10735,7 @@
                 <w:szCs w:val="24"/>
                 <w:lang w:val="pt-BR" w:eastAsia="pt-BR"/>
               </w:rPr>
-              <w:t xml:space="preserve">Selecionar os campos mostrados na tela; </w:t>
-            </w:r>
-            <w:proofErr w:type="gramStart"/>
-            <w:r>
-              <w:rPr>
-                <w:rFonts w:ascii="Arial" w:eastAsia="Times New Roman" w:hAnsi="Arial" w:cs="Arial"/>
-                <w:color w:val="000000"/>
-                <w:sz w:val="24"/>
-                <w:szCs w:val="24"/>
-                <w:lang w:val="pt-BR" w:eastAsia="pt-BR"/>
-              </w:rPr>
-              <w:t>Preencher</w:t>
-            </w:r>
-            <w:proofErr w:type="gramEnd"/>
-            <w:r>
-              <w:rPr>
-                <w:rFonts w:ascii="Arial" w:eastAsia="Times New Roman" w:hAnsi="Arial" w:cs="Arial"/>
-                <w:color w:val="000000"/>
-                <w:sz w:val="24"/>
-                <w:szCs w:val="24"/>
-                <w:lang w:val="pt-BR" w:eastAsia="pt-BR"/>
-              </w:rPr>
-              <w:t xml:space="preserve"> os campos com os dados pedidos; Finalizar o </w:t>
-            </w:r>
-            <w:proofErr w:type="spellStart"/>
-            <w:r>
-              <w:rPr>
-                <w:rFonts w:ascii="Arial" w:eastAsia="Times New Roman" w:hAnsi="Arial" w:cs="Arial"/>
-                <w:color w:val="000000"/>
-                <w:sz w:val="24"/>
-                <w:szCs w:val="24"/>
-                <w:lang w:val="pt-BR" w:eastAsia="pt-BR"/>
-              </w:rPr>
-              <w:t>cadasto</w:t>
-            </w:r>
-            <w:proofErr w:type="spellEnd"/>
-            <w:r>
-              <w:rPr>
-                <w:rFonts w:ascii="Arial" w:eastAsia="Times New Roman" w:hAnsi="Arial" w:cs="Arial"/>
-                <w:color w:val="000000"/>
-                <w:sz w:val="24"/>
-                <w:szCs w:val="24"/>
-                <w:lang w:val="pt-BR" w:eastAsia="pt-BR"/>
-              </w:rPr>
-              <w:t>.</w:t>
+              <w:t>Selecionar os campos mostrados na tela; Preencher os campos com os dados pedidos; Finalizar o cadasto.</w:t>
             </w:r>
           </w:p>
         </w:tc>
@@ -11834,29 +11465,7 @@
                 <w:szCs w:val="24"/>
                 <w:lang w:val="pt-BR" w:eastAsia="pt-BR"/>
               </w:rPr>
-              <w:t xml:space="preserve">Pegar as informações dadas nos campos; </w:t>
-            </w:r>
-            <w:proofErr w:type="gramStart"/>
-            <w:r>
-              <w:rPr>
-                <w:rFonts w:ascii="Arial" w:eastAsia="Times New Roman" w:hAnsi="Arial" w:cs="Arial"/>
-                <w:color w:val="000000"/>
-                <w:sz w:val="24"/>
-                <w:szCs w:val="24"/>
-                <w:lang w:val="pt-BR" w:eastAsia="pt-BR"/>
-              </w:rPr>
-              <w:t>Formar</w:t>
-            </w:r>
-            <w:proofErr w:type="gramEnd"/>
-            <w:r>
-              <w:rPr>
-                <w:rFonts w:ascii="Arial" w:eastAsia="Times New Roman" w:hAnsi="Arial" w:cs="Arial"/>
-                <w:color w:val="000000"/>
-                <w:sz w:val="24"/>
-                <w:szCs w:val="24"/>
-                <w:lang w:val="pt-BR" w:eastAsia="pt-BR"/>
-              </w:rPr>
-              <w:t xml:space="preserve"> um objeto JSON; Mandar uma requisição de CREATE para o banco de dados</w:t>
+              <w:t>Pegar as informações dadas nos campos; Formar um objeto JSON; Mandar uma requisição de CREATE para o banco de dados</w:t>
             </w:r>
           </w:p>
         </w:tc>
@@ -12381,27 +11990,7 @@
                 <w:szCs w:val="24"/>
                 <w:lang w:val="pt-BR" w:eastAsia="pt-BR"/>
               </w:rPr>
-              <w:t xml:space="preserve">Verificar se todos os campos dados como obrigatórios estão preenchidos; </w:t>
-            </w:r>
-            <w:proofErr w:type="gramStart"/>
-            <w:r>
-              <w:rPr>
-                <w:rFonts w:ascii="Arial" w:eastAsia="Times New Roman" w:hAnsi="Arial" w:cs="Arial"/>
-                <w:sz w:val="24"/>
-                <w:szCs w:val="24"/>
-                <w:lang w:val="pt-BR" w:eastAsia="pt-BR"/>
-              </w:rPr>
-              <w:t>Avisar</w:t>
-            </w:r>
-            <w:proofErr w:type="gramEnd"/>
-            <w:r>
-              <w:rPr>
-                <w:rFonts w:ascii="Arial" w:eastAsia="Times New Roman" w:hAnsi="Arial" w:cs="Arial"/>
-                <w:sz w:val="24"/>
-                <w:szCs w:val="24"/>
-                <w:lang w:val="pt-BR" w:eastAsia="pt-BR"/>
-              </w:rPr>
-              <w:t xml:space="preserve"> no caso de algum campo vazio; Prosseguir com a inserção no banco de dados.</w:t>
+              <w:t>Verificar se todos os campos dados como obrigatórios estão preenchidos; Avisar no caso de algum campo vazio; Prosseguir com a inserção no banco de dados.</w:t>
             </w:r>
           </w:p>
         </w:tc>
@@ -13084,27 +12673,7 @@
                 <w:szCs w:val="24"/>
                 <w:lang w:val="pt-BR" w:eastAsia="pt-BR"/>
               </w:rPr>
-              <w:t xml:space="preserve">Analisar a requisição de CREATE do sistema; </w:t>
-            </w:r>
-            <w:proofErr w:type="gramStart"/>
-            <w:r>
-              <w:rPr>
-                <w:rFonts w:ascii="Arial" w:eastAsia="Times New Roman" w:hAnsi="Arial" w:cs="Arial"/>
-                <w:sz w:val="24"/>
-                <w:szCs w:val="24"/>
-                <w:lang w:val="pt-BR" w:eastAsia="pt-BR"/>
-              </w:rPr>
-              <w:t>Aprovar</w:t>
-            </w:r>
-            <w:proofErr w:type="gramEnd"/>
-            <w:r>
-              <w:rPr>
-                <w:rFonts w:ascii="Arial" w:eastAsia="Times New Roman" w:hAnsi="Arial" w:cs="Arial"/>
-                <w:sz w:val="24"/>
-                <w:szCs w:val="24"/>
-                <w:lang w:val="pt-BR" w:eastAsia="pt-BR"/>
-              </w:rPr>
-              <w:t xml:space="preserve"> a requisição; Inserir no banco de dados.</w:t>
+              <w:t>Analisar a requisição de CREATE do sistema; Aprovar a requisição; Inserir no banco de dados.</w:t>
             </w:r>
           </w:p>
         </w:tc>
@@ -13220,7 +12789,7 @@
                     </pic:cNvPicPr>
                   </pic:nvPicPr>
                   <pic:blipFill>
-                    <a:blip r:embed="rId13">
+                    <a:blip r:embed="rId15">
                       <a:extLst>
                         <a:ext uri="{28A0092B-C50C-407E-A947-70E740481C1C}">
                           <a14:useLocalDpi xmlns:a14="http://schemas.microsoft.com/office/drawing/2010/main" val="0"/>
@@ -14325,29 +13894,7 @@
                 <w:szCs w:val="24"/>
                 <w:lang w:val="pt-BR" w:eastAsia="pt-BR"/>
               </w:rPr>
-              <w:t xml:space="preserve"> com funcionalidades; </w:t>
-            </w:r>
-            <w:proofErr w:type="gramStart"/>
-            <w:r>
-              <w:rPr>
-                <w:rFonts w:ascii="Arial" w:eastAsia="Times New Roman" w:hAnsi="Arial" w:cs="Arial"/>
-                <w:color w:val="000000"/>
-                <w:sz w:val="24"/>
-                <w:szCs w:val="24"/>
-                <w:lang w:val="pt-BR" w:eastAsia="pt-BR"/>
-              </w:rPr>
-              <w:t>Selecionar</w:t>
-            </w:r>
-            <w:proofErr w:type="gramEnd"/>
-            <w:r>
-              <w:rPr>
-                <w:rFonts w:ascii="Arial" w:eastAsia="Times New Roman" w:hAnsi="Arial" w:cs="Arial"/>
-                <w:color w:val="000000"/>
-                <w:sz w:val="24"/>
-                <w:szCs w:val="24"/>
-                <w:lang w:val="pt-BR" w:eastAsia="pt-BR"/>
-              </w:rPr>
-              <w:t xml:space="preserve"> o</w:t>
+              <w:t xml:space="preserve"> com funcionalidades; Selecionar o</w:t>
             </w:r>
             <w:r>
               <w:rPr>
@@ -14889,29 +14436,7 @@
                 <w:szCs w:val="24"/>
                 <w:lang w:val="pt-BR" w:eastAsia="pt-BR"/>
               </w:rPr>
-              <w:t xml:space="preserve">Procurar na lista o nome do paciente; </w:t>
-            </w:r>
-            <w:proofErr w:type="gramStart"/>
-            <w:r>
-              <w:rPr>
-                <w:rFonts w:ascii="Arial" w:eastAsia="Times New Roman" w:hAnsi="Arial" w:cs="Arial"/>
-                <w:color w:val="000000"/>
-                <w:sz w:val="24"/>
-                <w:szCs w:val="24"/>
-                <w:lang w:val="pt-BR" w:eastAsia="pt-BR"/>
-              </w:rPr>
-              <w:t>Selecionar e prosseguir</w:t>
-            </w:r>
-            <w:proofErr w:type="gramEnd"/>
-            <w:r>
-              <w:rPr>
-                <w:rFonts w:ascii="Arial" w:eastAsia="Times New Roman" w:hAnsi="Arial" w:cs="Arial"/>
-                <w:color w:val="000000"/>
-                <w:sz w:val="24"/>
-                <w:szCs w:val="24"/>
-                <w:lang w:val="pt-BR" w:eastAsia="pt-BR"/>
-              </w:rPr>
-              <w:t xml:space="preserve"> ao próximo estágio do atendimento.</w:t>
+              <w:t>Procurar na lista o nome do paciente; Selecionar e prosseguir ao próximo estágio do atendimento.</w:t>
             </w:r>
           </w:p>
         </w:tc>
@@ -15574,29 +15099,7 @@
                 <w:szCs w:val="24"/>
                 <w:lang w:val="pt-BR" w:eastAsia="pt-BR"/>
               </w:rPr>
-              <w:t xml:space="preserve">Escrever o nome do paciente no campo de filtragem presente lista o nome do paciente; </w:t>
-            </w:r>
-            <w:proofErr w:type="gramStart"/>
-            <w:r>
-              <w:rPr>
-                <w:rFonts w:ascii="Arial" w:eastAsia="Times New Roman" w:hAnsi="Arial" w:cs="Arial"/>
-                <w:color w:val="000000"/>
-                <w:sz w:val="24"/>
-                <w:szCs w:val="24"/>
-                <w:lang w:val="pt-BR" w:eastAsia="pt-BR"/>
-              </w:rPr>
-              <w:t>Selecionar e prosseguir</w:t>
-            </w:r>
-            <w:proofErr w:type="gramEnd"/>
-            <w:r>
-              <w:rPr>
-                <w:rFonts w:ascii="Arial" w:eastAsia="Times New Roman" w:hAnsi="Arial" w:cs="Arial"/>
-                <w:color w:val="000000"/>
-                <w:sz w:val="24"/>
-                <w:szCs w:val="24"/>
-                <w:lang w:val="pt-BR" w:eastAsia="pt-BR"/>
-              </w:rPr>
-              <w:t xml:space="preserve"> ao próximo estágio do atendimento.</w:t>
+              <w:t>Escrever o nome do paciente no campo de filtragem presente lista o nome do paciente; Selecionar e prosseguir ao próximo estágio do atendimento.</w:t>
             </w:r>
           </w:p>
         </w:tc>
@@ -16117,27 +15620,7 @@
                 <w:szCs w:val="24"/>
                 <w:lang w:val="pt-BR" w:eastAsia="pt-BR"/>
               </w:rPr>
-              <w:t xml:space="preserve">Selecionar a opção de registrar uma “Avaliação”; </w:t>
-            </w:r>
-            <w:proofErr w:type="gramStart"/>
-            <w:r>
-              <w:rPr>
-                <w:rFonts w:ascii="Arial" w:eastAsia="Times New Roman" w:hAnsi="Arial" w:cs="Arial"/>
-                <w:sz w:val="24"/>
-                <w:szCs w:val="24"/>
-                <w:lang w:val="pt-BR" w:eastAsia="pt-BR"/>
-              </w:rPr>
-              <w:t>Preencher</w:t>
-            </w:r>
-            <w:proofErr w:type="gramEnd"/>
-            <w:r>
-              <w:rPr>
-                <w:rFonts w:ascii="Arial" w:eastAsia="Times New Roman" w:hAnsi="Arial" w:cs="Arial"/>
-                <w:sz w:val="24"/>
-                <w:szCs w:val="24"/>
-                <w:lang w:val="pt-BR" w:eastAsia="pt-BR"/>
-              </w:rPr>
-              <w:t xml:space="preserve"> os relatórios; Anexar algum documento se necessário; Confirmar o registro da avaliação; Armazenar no banco de dados.</w:t>
+              <w:t>Selecionar a opção de registrar uma “Avaliação”; Preencher os relatórios; Anexar algum documento se necessário; Confirmar o registro da avaliação; Armazenar no banco de dados.</w:t>
             </w:r>
           </w:p>
         </w:tc>
@@ -16658,27 +16141,7 @@
                 <w:szCs w:val="24"/>
                 <w:lang w:val="pt-BR" w:eastAsia="pt-BR"/>
               </w:rPr>
-              <w:t xml:space="preserve">Selecionar a opção de registrar uma “Evolução”; </w:t>
-            </w:r>
-            <w:proofErr w:type="gramStart"/>
-            <w:r>
-              <w:rPr>
-                <w:rFonts w:ascii="Arial" w:eastAsia="Times New Roman" w:hAnsi="Arial" w:cs="Arial"/>
-                <w:sz w:val="24"/>
-                <w:szCs w:val="24"/>
-                <w:lang w:val="pt-BR" w:eastAsia="pt-BR"/>
-              </w:rPr>
-              <w:t>Preencher</w:t>
-            </w:r>
-            <w:proofErr w:type="gramEnd"/>
-            <w:r>
-              <w:rPr>
-                <w:rFonts w:ascii="Arial" w:eastAsia="Times New Roman" w:hAnsi="Arial" w:cs="Arial"/>
-                <w:sz w:val="24"/>
-                <w:szCs w:val="24"/>
-                <w:lang w:val="pt-BR" w:eastAsia="pt-BR"/>
-              </w:rPr>
-              <w:t xml:space="preserve"> os relatórios; Anexar algum documento se necessário; Confirmar o registro da evolução; Armazenar no banco de dados.</w:t>
+              <w:t>Selecionar a opção de registrar uma “Evolução”; Preencher os relatórios; Anexar algum documento se necessário; Confirmar o registro da evolução; Armazenar no banco de dados.</w:t>
             </w:r>
           </w:p>
         </w:tc>
@@ -17887,27 +17350,7 @@
                 <w:szCs w:val="24"/>
                 <w:lang w:val="pt-BR" w:eastAsia="pt-BR"/>
               </w:rPr>
-              <w:t xml:space="preserve">Selecionar um dos documentos atrelados ao paciente selecionado, tudo trago pelo SGBD; </w:t>
-            </w:r>
-            <w:proofErr w:type="gramStart"/>
-            <w:r>
-              <w:rPr>
-                <w:rFonts w:ascii="Arial" w:eastAsia="Times New Roman" w:hAnsi="Arial" w:cs="Arial"/>
-                <w:sz w:val="24"/>
-                <w:szCs w:val="24"/>
-                <w:lang w:val="pt-BR" w:eastAsia="pt-BR"/>
-              </w:rPr>
-              <w:t>Será</w:t>
-            </w:r>
-            <w:proofErr w:type="gramEnd"/>
-            <w:r>
-              <w:rPr>
-                <w:rFonts w:ascii="Arial" w:eastAsia="Times New Roman" w:hAnsi="Arial" w:cs="Arial"/>
-                <w:sz w:val="24"/>
-                <w:szCs w:val="24"/>
-                <w:lang w:val="pt-BR" w:eastAsia="pt-BR"/>
-              </w:rPr>
-              <w:t xml:space="preserve"> automaticamente baixado o documento.</w:t>
+              <w:t>Selecionar um dos documentos atrelados ao paciente selecionado, tudo trago pelo SGBD; Será automaticamente baixado o documento.</w:t>
             </w:r>
           </w:p>
         </w:tc>
@@ -18270,7 +17713,7 @@
                     </pic:cNvPicPr>
                   </pic:nvPicPr>
                   <pic:blipFill>
-                    <a:blip r:embed="rId14">
+                    <a:blip r:embed="rId16">
                       <a:extLst>
                         <a:ext uri="{28A0092B-C50C-407E-A947-70E740481C1C}">
                           <a14:useLocalDpi xmlns:a14="http://schemas.microsoft.com/office/drawing/2010/main" val="0"/>
@@ -18644,23 +18087,23 @@
       <w:pPr>
         <w:pStyle w:val="paragraph"/>
         <w:spacing w:before="0" w:beforeAutospacing="0" w:after="0" w:afterAutospacing="0"/>
-        <w:jc w:val="both"/>
-        <w:textAlignment w:val="baseline"/>
-        <w:rPr>
-          <w:rFonts w:ascii="Arial MT" w:hAnsi="Arial MT"/>
-          <w:b/>
-          <w:bCs/>
-        </w:rPr>
-      </w:pPr>
-      <w:r>
+        <w:ind w:right="1051"/>
+        <w:jc w:val="both"/>
         <w:rPr>
           <w:rFonts w:ascii="Arial" w:hAnsi="Arial" w:cs="Arial"/>
           <w:b/>
           <w:bCs/>
+        </w:rPr>
+      </w:pPr>
+      <w:r>
+        <w:rPr>
+          <w:rFonts w:ascii="Arial" w:hAnsi="Arial" w:cs="Arial"/>
+          <w:b/>
+          <w:bCs/>
           <w:noProof/>
         </w:rPr>
         <w:drawing>
-          <wp:inline distT="0" distB="0" distL="0" distR="0" wp14:anchorId="3FC104B6" wp14:editId="5424F78C">
+          <wp:inline distT="0" distB="0" distL="0" distR="0" wp14:anchorId="321CE591" wp14:editId="199FBF26">
             <wp:extent cx="5762625" cy="4020185"/>
             <wp:effectExtent l="0" t="0" r="9525" b="0"/>
             <wp:docPr id="755855791" name="Imagem 7" descr="Diagrama&#10;&#10;Descrição gerada automaticamente"/>
@@ -18677,7 +18120,7 @@
                     </pic:cNvPicPr>
                   </pic:nvPicPr>
                   <pic:blipFill>
-                    <a:blip r:embed="rId15">
+                    <a:blip r:embed="rId17">
                       <a:extLst>
                         <a:ext uri="{28A0092B-C50C-407E-A947-70E740481C1C}">
                           <a14:useLocalDpi xmlns:a14="http://schemas.microsoft.com/office/drawing/2010/main" val="0"/>
@@ -18713,6 +18156,134 @@
       <w:pPr>
         <w:pStyle w:val="paragraph"/>
         <w:spacing w:before="0" w:beforeAutospacing="0" w:after="0" w:afterAutospacing="0"/>
+        <w:ind w:right="1051"/>
+        <w:jc w:val="both"/>
+        <w:rPr>
+          <w:rFonts w:ascii="Arial" w:hAnsi="Arial" w:cs="Arial"/>
+          <w:b/>
+          <w:bCs/>
+        </w:rPr>
+      </w:pPr>
+    </w:p>
+    <w:p>
+      <w:pPr>
+        <w:pStyle w:val="paragraph"/>
+        <w:numPr>
+          <w:ilvl w:val="1"/>
+          <w:numId w:val="42"/>
+        </w:numPr>
+        <w:spacing w:before="0" w:beforeAutospacing="0" w:after="0" w:afterAutospacing="0"/>
+        <w:ind w:right="1051"/>
+        <w:jc w:val="both"/>
+        <w:rPr>
+          <w:rFonts w:ascii="Arial" w:hAnsi="Arial" w:cs="Arial"/>
+          <w:b/>
+          <w:bCs/>
+        </w:rPr>
+      </w:pPr>
+      <w:r>
+        <w:rPr>
+          <w:rFonts w:ascii="Arial" w:hAnsi="Arial" w:cs="Arial"/>
+          <w:b/>
+          <w:bCs/>
+        </w:rPr>
+        <w:t xml:space="preserve"> Ecossistema</w:t>
+      </w:r>
+      <w:r>
+        <w:rPr>
+          <w:rFonts w:ascii="Arial" w:hAnsi="Arial" w:cs="Arial"/>
+          <w:b/>
+          <w:bCs/>
+        </w:rPr>
+        <w:t xml:space="preserve"> do Software</w:t>
+      </w:r>
+    </w:p>
+    <w:p>
+      <w:pPr>
+        <w:pStyle w:val="paragraph"/>
+        <w:spacing w:before="0" w:beforeAutospacing="0" w:after="0" w:afterAutospacing="0"/>
+        <w:ind w:right="1051"/>
+        <w:jc w:val="both"/>
+        <w:rPr>
+          <w:rFonts w:ascii="Arial" w:hAnsi="Arial" w:cs="Arial"/>
+          <w:b/>
+          <w:bCs/>
+        </w:rPr>
+      </w:pPr>
+    </w:p>
+    <w:p>
+      <w:pPr>
+        <w:pStyle w:val="paragraph"/>
+        <w:spacing w:before="0" w:beforeAutospacing="0" w:after="0" w:afterAutospacing="0"/>
+        <w:ind w:right="1051"/>
+        <w:jc w:val="both"/>
+        <w:rPr>
+          <w:rFonts w:ascii="Arial" w:hAnsi="Arial" w:cs="Arial"/>
+          <w:b/>
+          <w:bCs/>
+        </w:rPr>
+      </w:pPr>
+      <w:r>
+        <w:rPr>
+          <w:rFonts w:ascii="Arial" w:hAnsi="Arial" w:cs="Arial"/>
+          <w:b/>
+          <w:bCs/>
+          <w:noProof/>
+        </w:rPr>
+        <w:drawing>
+          <wp:inline distT="0" distB="0" distL="0" distR="0" wp14:anchorId="0DE86863" wp14:editId="5EA28F21">
+            <wp:extent cx="5762625" cy="3819525"/>
+            <wp:effectExtent l="0" t="0" r="9525" b="9525"/>
+            <wp:docPr id="1734205561" name="Imagem 1"/>
+            <wp:cNvGraphicFramePr>
+              <a:graphicFrameLocks xmlns:a="http://schemas.openxmlformats.org/drawingml/2006/main" noChangeAspect="1"/>
+            </wp:cNvGraphicFramePr>
+            <a:graphic xmlns:a="http://schemas.openxmlformats.org/drawingml/2006/main">
+              <a:graphicData uri="http://schemas.openxmlformats.org/drawingml/2006/picture">
+                <pic:pic xmlns:pic="http://schemas.openxmlformats.org/drawingml/2006/picture">
+                  <pic:nvPicPr>
+                    <pic:cNvPr id="0" name="Picture 1"/>
+                    <pic:cNvPicPr>
+                      <a:picLocks noChangeAspect="1" noChangeArrowheads="1"/>
+                    </pic:cNvPicPr>
+                  </pic:nvPicPr>
+                  <pic:blipFill>
+                    <a:blip r:embed="rId18" cstate="print">
+                      <a:extLst>
+                        <a:ext uri="{28A0092B-C50C-407E-A947-70E740481C1C}">
+                          <a14:useLocalDpi xmlns:a14="http://schemas.microsoft.com/office/drawing/2010/main" val="0"/>
+                        </a:ext>
+                      </a:extLst>
+                    </a:blip>
+                    <a:srcRect/>
+                    <a:stretch>
+                      <a:fillRect/>
+                    </a:stretch>
+                  </pic:blipFill>
+                  <pic:spPr bwMode="auto">
+                    <a:xfrm>
+                      <a:off x="0" y="0"/>
+                      <a:ext cx="5762625" cy="3819525"/>
+                    </a:xfrm>
+                    <a:prstGeom prst="rect">
+                      <a:avLst/>
+                    </a:prstGeom>
+                    <a:noFill/>
+                    <a:ln>
+                      <a:noFill/>
+                    </a:ln>
+                  </pic:spPr>
+                </pic:pic>
+              </a:graphicData>
+            </a:graphic>
+          </wp:inline>
+        </w:drawing>
+      </w:r>
+    </w:p>
+    <w:p>
+      <w:pPr>
+        <w:pStyle w:val="paragraph"/>
+        <w:spacing w:before="0" w:beforeAutospacing="0" w:after="0" w:afterAutospacing="0"/>
         <w:jc w:val="both"/>
         <w:textAlignment w:val="baseline"/>
         <w:rPr>
@@ -18743,6 +18314,7 @@
           <w:b/>
           <w:bCs/>
         </w:rPr>
+        <w:lastRenderedPageBreak/>
         <w:t>ESCOPO</w:t>
       </w:r>
     </w:p>
@@ -18802,9 +18374,31 @@
           <w:szCs w:val="24"/>
           <w:lang w:val="pt-BR"/>
         </w:rPr>
-        <w:t xml:space="preserve">Visando melhorar a infraestrutura dos códigos com novas tecnologias do mercado, a equipe de desenvolvimento fez pesquisas e decidiu transferir todo o software, que se encontrava em tecnologias web como HTML, CSS, </w:t>
-      </w:r>
-      <w:proofErr w:type="spellStart"/>
+        <w:t>Visando melhorar a infraestrutura dos códigos com novas tecnologias do mercado, a equipe de desenvolvimento fez pesquisas e decidiu transferir todo o software, que se encontrava em tecnologias web como HTML, CSS, JavaScript e PHP, para as seguintes linguagens:</w:t>
+      </w:r>
+      <w:r>
+        <w:br/>
+      </w:r>
+      <w:r>
+        <w:br/>
+      </w:r>
+      <w:r>
+        <w:tab/>
+      </w:r>
+      <w:r>
+        <w:rPr>
+          <w:rFonts w:ascii="Arial" w:eastAsia="Arial" w:hAnsi="Arial" w:cs="Arial"/>
+          <w:b/>
+          <w:bCs/>
+          <w:sz w:val="24"/>
+          <w:szCs w:val="24"/>
+          <w:lang w:val="pt-BR"/>
+        </w:rPr>
+        <w:t>React</w:t>
+      </w:r>
+      <w:r>
+        <w:br/>
+      </w:r>
       <w:r>
         <w:rPr>
           <w:rFonts w:ascii="Arial" w:eastAsia="Arial" w:hAnsi="Arial" w:cs="Arial"/>
@@ -18812,9 +18406,11 @@
           <w:szCs w:val="24"/>
           <w:lang w:val="pt-BR"/>
         </w:rPr>
-        <w:t>JavaScript</w:t>
-      </w:r>
-      <w:proofErr w:type="spellEnd"/>
+        <w:t xml:space="preserve"> </w:t>
+      </w:r>
+      <w:r>
+        <w:tab/>
+      </w:r>
       <w:r>
         <w:rPr>
           <w:rFonts w:ascii="Arial" w:eastAsia="Arial" w:hAnsi="Arial" w:cs="Arial"/>
@@ -18822,41 +18418,34 @@
           <w:szCs w:val="24"/>
           <w:lang w:val="pt-BR"/>
         </w:rPr>
-        <w:t xml:space="preserve"> e PHP, para as seguintes linguagens:</w:t>
-      </w:r>
-      <w:r>
-        <w:br/>
-      </w:r>
-      <w:r>
-        <w:br/>
-      </w:r>
-      <w:r>
-        <w:tab/>
-      </w:r>
-      <w:proofErr w:type="spellStart"/>
-      <w:r>
-        <w:rPr>
-          <w:rFonts w:ascii="Arial" w:eastAsia="Arial" w:hAnsi="Arial" w:cs="Arial"/>
-          <w:b/>
-          <w:bCs/>
-          <w:sz w:val="24"/>
-          <w:szCs w:val="24"/>
-          <w:lang w:val="pt-BR"/>
-        </w:rPr>
-        <w:t>React</w:t>
-      </w:r>
-      <w:proofErr w:type="spellEnd"/>
-      <w:r>
-        <w:br/>
-      </w:r>
-      <w:r>
+        <w:t>A biblioteca do JavaScript, o React, será usada para construir toda a interface de usuário dinâmica e interativa, ou seja, o frontend. Por levar uma abordagem por componentes, acaba por facilitar a criação das interfaces intuitivas e responsivas para o usuário. Com a implementação do React, o reuso de componentes é uma abordagem plausível para o projeto, resultando em um desenvolvimento mais eficiente, e em caso de manutenções, elas acabam sendo mais simplificadas.</w:t>
+      </w:r>
+    </w:p>
+    <w:p>
+      <w:pPr>
+        <w:spacing w:before="240" w:after="160" w:line="257" w:lineRule="auto"/>
+        <w:ind w:left="-20" w:right="-20" w:firstLine="720"/>
+        <w:jc w:val="both"/>
         <w:rPr>
           <w:rFonts w:ascii="Arial" w:eastAsia="Arial" w:hAnsi="Arial" w:cs="Arial"/>
           <w:sz w:val="24"/>
           <w:szCs w:val="24"/>
           <w:lang w:val="pt-BR"/>
         </w:rPr>
-        <w:t xml:space="preserve"> </w:t>
+      </w:pPr>
+      <w:r>
+        <w:rPr>
+          <w:rFonts w:ascii="Arial" w:eastAsia="Arial" w:hAnsi="Arial" w:cs="Arial"/>
+          <w:b/>
+          <w:bCs/>
+          <w:sz w:val="24"/>
+          <w:szCs w:val="24"/>
+          <w:lang w:val="pt-BR"/>
+        </w:rPr>
+        <w:t>TailwindCSS</w:t>
+      </w:r>
+      <w:r>
+        <w:br/>
       </w:r>
       <w:r>
         <w:tab/>
@@ -18868,19 +18457,38 @@
           <w:szCs w:val="24"/>
           <w:lang w:val="pt-BR"/>
         </w:rPr>
-        <w:t xml:space="preserve">A biblioteca do </w:t>
-      </w:r>
-      <w:proofErr w:type="spellStart"/>
-      <w:r>
+        <w:t>Juntamente ao React, para a criação de interfaces, optamos por utilizar o TailwindCSS, uma biblioteca do CSS de baixo nível. O Tailwind possuí diversas classes utilitárias para estilizar todos os elementos produzidos no software, tendo uma abordagem funcional falicitando a estilização consistente e responsiva, sem necessidade de escrever arquivos .css personalizado para cada seção.</w:t>
+      </w:r>
+    </w:p>
+    <w:p>
+      <w:pPr>
+        <w:spacing w:before="240" w:after="160" w:line="257" w:lineRule="auto"/>
+        <w:ind w:left="-20" w:right="-20" w:firstLine="720"/>
+        <w:jc w:val="both"/>
         <w:rPr>
           <w:rFonts w:ascii="Arial" w:eastAsia="Arial" w:hAnsi="Arial" w:cs="Arial"/>
           <w:sz w:val="24"/>
           <w:szCs w:val="24"/>
           <w:lang w:val="pt-BR"/>
         </w:rPr>
-        <w:t>JavaScript</w:t>
-      </w:r>
-      <w:proofErr w:type="spellEnd"/>
+      </w:pPr>
+      <w:r>
+        <w:rPr>
+          <w:rFonts w:ascii="Arial" w:eastAsia="Arial" w:hAnsi="Arial" w:cs="Arial"/>
+          <w:b/>
+          <w:bCs/>
+          <w:sz w:val="24"/>
+          <w:szCs w:val="24"/>
+          <w:lang w:val="pt-BR"/>
+        </w:rPr>
+        <w:t>Node.js com Express.js</w:t>
+      </w:r>
+      <w:r>
+        <w:br/>
+      </w:r>
+      <w:r>
+        <w:tab/>
+      </w:r>
       <w:r>
         <w:rPr>
           <w:rFonts w:ascii="Arial" w:eastAsia="Arial" w:hAnsi="Arial" w:cs="Arial"/>
@@ -18888,9 +18496,8 @@
           <w:szCs w:val="24"/>
           <w:lang w:val="pt-BR"/>
         </w:rPr>
-        <w:t xml:space="preserve">, o </w:t>
-      </w:r>
-      <w:proofErr w:type="spellStart"/>
+        <w:t>Passando para a parte lógica do software, o backend, foi decidido a utilização do Node.js e Express.js. O Node.js é uma plataforma de server-side que permite a construção de softwares escaláveis com alto desempenho. Já o Express.js é uma biblioteca web para o Node,js que simplifica todo o processo de criações de APIs RESTful.</w:t>
+      </w:r>
       <w:r>
         <w:rPr>
           <w:rFonts w:ascii="Arial" w:eastAsia="Arial" w:hAnsi="Arial" w:cs="Arial"/>
@@ -18898,9 +18505,8 @@
           <w:szCs w:val="24"/>
           <w:lang w:val="pt-BR"/>
         </w:rPr>
-        <w:t>React</w:t>
-      </w:r>
-      <w:proofErr w:type="spellEnd"/>
+        <w:t xml:space="preserve"> </w:t>
+      </w:r>
       <w:r>
         <w:rPr>
           <w:rFonts w:ascii="Arial" w:eastAsia="Arial" w:hAnsi="Arial" w:cs="Arial"/>
@@ -18908,19 +18514,38 @@
           <w:szCs w:val="24"/>
           <w:lang w:val="pt-BR"/>
         </w:rPr>
-        <w:t xml:space="preserve">, será usada para construir toda a interface de usuário dinâmica e interativa, ou seja, o </w:t>
-      </w:r>
-      <w:proofErr w:type="spellStart"/>
-      <w:r>
+        <w:t>Com essa combinação, é possível oferecer um desempenho robusto com escalabilidade efiente para lidar com grandes volumes de dados.</w:t>
+      </w:r>
+    </w:p>
+    <w:p>
+      <w:pPr>
+        <w:spacing w:before="240" w:after="160" w:line="257" w:lineRule="auto"/>
+        <w:ind w:left="-20" w:right="-20" w:firstLine="720"/>
+        <w:jc w:val="both"/>
         <w:rPr>
           <w:rFonts w:ascii="Arial" w:eastAsia="Arial" w:hAnsi="Arial" w:cs="Arial"/>
           <w:sz w:val="24"/>
           <w:szCs w:val="24"/>
           <w:lang w:val="pt-BR"/>
         </w:rPr>
-        <w:t>frontend</w:t>
-      </w:r>
-      <w:proofErr w:type="spellEnd"/>
+      </w:pPr>
+      <w:r>
+        <w:rPr>
+          <w:rFonts w:ascii="Arial" w:eastAsia="Arial" w:hAnsi="Arial" w:cs="Arial"/>
+          <w:b/>
+          <w:bCs/>
+          <w:sz w:val="24"/>
+          <w:szCs w:val="24"/>
+          <w:lang w:val="pt-BR"/>
+        </w:rPr>
+        <w:t>MongoDB</w:t>
+      </w:r>
+      <w:r>
+        <w:br/>
+      </w:r>
+      <w:r>
+        <w:tab/>
+      </w:r>
       <w:r>
         <w:rPr>
           <w:rFonts w:ascii="Arial" w:eastAsia="Arial" w:hAnsi="Arial" w:cs="Arial"/>
@@ -18928,19 +18553,32 @@
           <w:szCs w:val="24"/>
           <w:lang w:val="pt-BR"/>
         </w:rPr>
-        <w:t xml:space="preserve">. Por levar uma abordagem por componentes, acaba por facilitar a criação das interfaces intuitivas e responsivas para o usuário. Com a implementação do </w:t>
-      </w:r>
-      <w:proofErr w:type="spellStart"/>
-      <w:r>
+        <w:t>Junto com todas as linguagens ditas, é necessário um banco de dados para armazenar os dados das clínicas, pacientes, avaliações e mais. Para isso foi decidido usar o MongoDB, um banco de dados NoSQL, altamente escalável e orientado a documentos. Tendo sua estrutura flexível de documentos JSON, permitindo que os dados sejam modelados de forma mais natural, além de uma integração nativa com Node.js, oferecendo operações de database rápidas e eficientes, ele será necessário para armazenar todo o volume de dados que nosso software pode gerar.</w:t>
+      </w:r>
+    </w:p>
+    <w:p>
+      <w:pPr>
+        <w:spacing w:before="240" w:after="160" w:line="257" w:lineRule="auto"/>
+        <w:ind w:left="-20" w:right="-20" w:firstLine="720"/>
+        <w:jc w:val="both"/>
         <w:rPr>
           <w:rFonts w:ascii="Arial" w:eastAsia="Arial" w:hAnsi="Arial" w:cs="Arial"/>
           <w:sz w:val="24"/>
           <w:szCs w:val="24"/>
           <w:lang w:val="pt-BR"/>
         </w:rPr>
-        <w:t>React</w:t>
-      </w:r>
-      <w:proofErr w:type="spellEnd"/>
+      </w:pPr>
+      <w:r>
+        <w:rPr>
+          <w:rFonts w:ascii="Arial" w:eastAsia="Arial" w:hAnsi="Arial" w:cs="Arial"/>
+          <w:b/>
+          <w:bCs/>
+          <w:sz w:val="24"/>
+          <w:szCs w:val="24"/>
+          <w:lang w:val="pt-BR"/>
+        </w:rPr>
+        <w:t xml:space="preserve">Git e GitHub   </w:t>
+      </w:r>
       <w:r>
         <w:rPr>
           <w:rFonts w:ascii="Arial" w:eastAsia="Arial" w:hAnsi="Arial" w:cs="Arial"/>
@@ -18948,50 +18586,36 @@
           <w:szCs w:val="24"/>
           <w:lang w:val="pt-BR"/>
         </w:rPr>
-        <w:t>, o reuso de componentes é uma abordagem plausível para o projeto, resultando em um desenvolvimento mais eficiente, e em caso de manutenções, elas acabam sendo mais simplificadas.</w:t>
-      </w:r>
-    </w:p>
-    <w:p>
-      <w:pPr>
-        <w:spacing w:before="240" w:after="160" w:line="257" w:lineRule="auto"/>
-        <w:ind w:left="-20" w:right="-20" w:firstLine="720"/>
-        <w:jc w:val="both"/>
+        <w:t xml:space="preserve">                                                                                                        </w:t>
+      </w:r>
+      <w:r>
+        <w:br/>
+      </w:r>
+      <w:r>
+        <w:tab/>
+      </w:r>
+      <w:r>
         <w:rPr>
           <w:rFonts w:ascii="Arial" w:eastAsia="Arial" w:hAnsi="Arial" w:cs="Arial"/>
           <w:sz w:val="24"/>
           <w:szCs w:val="24"/>
           <w:lang w:val="pt-BR"/>
         </w:rPr>
-      </w:pPr>
-      <w:proofErr w:type="spellStart"/>
-      <w:r>
-        <w:rPr>
-          <w:rFonts w:ascii="Arial" w:eastAsia="Arial" w:hAnsi="Arial" w:cs="Arial"/>
-          <w:b/>
-          <w:bCs/>
-          <w:sz w:val="24"/>
-          <w:szCs w:val="24"/>
-          <w:lang w:val="pt-BR"/>
-        </w:rPr>
-        <w:t>TailwindCSS</w:t>
-      </w:r>
-      <w:proofErr w:type="spellEnd"/>
-      <w:r>
-        <w:br/>
-      </w:r>
-      <w:r>
-        <w:tab/>
-      </w:r>
-      <w:r>
+        <w:t>Utilizaremos o Git para gerenciar o código-fonte, permitindo o versionamento seguro e eficiente do código. Então, podemos colaborar com desenvolvedores de forma assíncrona, rastrear e revisar alterações de código e reverter para versões anteriores se necessário, garantindo a integridade e a qualidade do código-fonte, e armazenando-o remotamente no GitHub.</w:t>
+      </w:r>
+    </w:p>
+    <w:p>
+      <w:pPr>
+        <w:spacing w:before="240" w:after="160" w:line="257" w:lineRule="auto"/>
+        <w:ind w:left="-20" w:right="-20"/>
+        <w:jc w:val="both"/>
         <w:rPr>
           <w:rFonts w:ascii="Arial" w:eastAsia="Arial" w:hAnsi="Arial" w:cs="Arial"/>
           <w:sz w:val="24"/>
           <w:szCs w:val="24"/>
           <w:lang w:val="pt-BR"/>
         </w:rPr>
-        <w:t xml:space="preserve">Juntamente ao </w:t>
-      </w:r>
-      <w:proofErr w:type="spellStart"/>
+      </w:pPr>
       <w:r>
         <w:rPr>
           <w:rFonts w:ascii="Arial" w:eastAsia="Arial" w:hAnsi="Arial" w:cs="Arial"/>
@@ -18999,19 +18623,39 @@
           <w:szCs w:val="24"/>
           <w:lang w:val="pt-BR"/>
         </w:rPr>
-        <w:t>React</w:t>
-      </w:r>
-      <w:proofErr w:type="spellEnd"/>
-      <w:r>
+        <w:lastRenderedPageBreak/>
+        <w:t>Ao utilizar React e TailwindCSS no frontend, Node.js com Express.js e MongoDB no backend e o Git para o versionamento do código-fonte, estamos aproveitando um conjunto de ferramentas modernas que oferecem uma combinação de eficiência, desempenho e flexibilidade para desenvolver um software que atenda às necessidades dos profissionais de saúde e de suas respectivas tarefas.</w:t>
+      </w:r>
+    </w:p>
+    <w:p>
+      <w:pPr>
+        <w:spacing w:before="240" w:after="160" w:line="257" w:lineRule="auto"/>
+        <w:ind w:left="-20" w:right="-20" w:firstLine="720"/>
+        <w:jc w:val="both"/>
         <w:rPr>
           <w:rFonts w:ascii="Arial" w:eastAsia="Arial" w:hAnsi="Arial" w:cs="Arial"/>
           <w:sz w:val="24"/>
           <w:szCs w:val="24"/>
           <w:lang w:val="pt-BR"/>
         </w:rPr>
-        <w:t xml:space="preserve">, para a criação de interfaces, optamos por utilizar o </w:t>
-      </w:r>
-      <w:proofErr w:type="spellStart"/>
+      </w:pPr>
+      <w:r>
+        <w:rPr>
+          <w:rFonts w:ascii="Arial" w:eastAsia="Arial" w:hAnsi="Arial" w:cs="Arial"/>
+          <w:b/>
+          <w:bCs/>
+          <w:sz w:val="24"/>
+          <w:szCs w:val="24"/>
+          <w:lang w:val="pt-BR"/>
+        </w:rPr>
+        <w:t>Figma</w:t>
+      </w:r>
+      <w:r>
+        <w:br/>
+      </w:r>
+      <w:r>
+        <w:tab/>
+      </w:r>
       <w:r>
         <w:rPr>
           <w:rFonts w:ascii="Arial" w:eastAsia="Arial" w:hAnsi="Arial" w:cs="Arial"/>
@@ -19019,19 +18663,38 @@
           <w:szCs w:val="24"/>
           <w:lang w:val="pt-BR"/>
         </w:rPr>
-        <w:t>TailwindCSS</w:t>
-      </w:r>
-      <w:proofErr w:type="spellEnd"/>
-      <w:r>
+        <w:t>O Figma é uma ferramenta de design colaborativa que permite criar protótipos interativos e layouts de interface de usuário de forma eficiente. Utilizaremos o Figma para criar wireframes e protótipos das telas, permitindo uma visualização prévia das funcionalidades e fluxos de usuário.</w:t>
+      </w:r>
+    </w:p>
+    <w:p>
+      <w:pPr>
+        <w:spacing w:before="240" w:after="160" w:line="257" w:lineRule="auto"/>
+        <w:ind w:left="-20" w:right="-20" w:firstLine="720"/>
+        <w:jc w:val="both"/>
         <w:rPr>
           <w:rFonts w:ascii="Arial" w:eastAsia="Arial" w:hAnsi="Arial" w:cs="Arial"/>
           <w:sz w:val="24"/>
           <w:szCs w:val="24"/>
           <w:lang w:val="pt-BR"/>
         </w:rPr>
-        <w:t xml:space="preserve">, uma biblioteca do CSS de baixo nível. O </w:t>
-      </w:r>
-      <w:proofErr w:type="spellStart"/>
+      </w:pPr>
+      <w:r>
+        <w:rPr>
+          <w:rFonts w:ascii="Arial" w:eastAsia="Arial" w:hAnsi="Arial" w:cs="Arial"/>
+          <w:b/>
+          <w:bCs/>
+          <w:sz w:val="24"/>
+          <w:szCs w:val="24"/>
+          <w:lang w:val="pt-BR"/>
+        </w:rPr>
+        <w:t>Jira</w:t>
+      </w:r>
+      <w:r>
+        <w:br/>
+      </w:r>
+      <w:r>
+        <w:tab/>
+      </w:r>
       <w:r>
         <w:rPr>
           <w:rFonts w:ascii="Arial" w:eastAsia="Arial" w:hAnsi="Arial" w:cs="Arial"/>
@@ -19039,19 +18702,65 @@
           <w:szCs w:val="24"/>
           <w:lang w:val="pt-BR"/>
         </w:rPr>
-        <w:t>Tailwind</w:t>
-      </w:r>
-      <w:proofErr w:type="spellEnd"/>
-      <w:r>
+        <w:t>Utilizaremos o Jira para criar e rastrear histórias de usuário, definir sprints, atribuir tarefas e acompanhar o progresso do desenvolvimento com base no Scrum. Com ele, podemos organizar o trabalho de forma transparente e colaborativa, priorizando as funcionalidades mais importantes e garantindo entregas incrementais e regulares.</w:t>
+      </w:r>
+    </w:p>
+    <w:p>
+      <w:pPr>
+        <w:spacing w:before="240" w:after="160" w:line="257" w:lineRule="auto"/>
+        <w:ind w:left="-20" w:right="-20"/>
+        <w:jc w:val="both"/>
+        <w:rPr>
+          <w:rFonts w:ascii="Arial" w:eastAsia="Arial" w:hAnsi="Arial" w:cs="Arial"/>
+          <w:lang w:val="pt-BR"/>
+        </w:rPr>
+      </w:pPr>
+      <w:r>
+        <w:rPr>
+          <w:rFonts w:ascii="Arial" w:eastAsia="Arial" w:hAnsi="Arial" w:cs="Arial"/>
+          <w:lang w:val="pt-BR"/>
+        </w:rPr>
+        <w:t xml:space="preserve"> </w:t>
+      </w:r>
+    </w:p>
+    <w:p>
+      <w:pPr>
+        <w:spacing w:before="240" w:after="160" w:line="257" w:lineRule="auto"/>
+        <w:ind w:left="-20" w:right="-20"/>
+        <w:jc w:val="both"/>
+        <w:rPr>
+          <w:rFonts w:ascii="Arial" w:eastAsia="Arial" w:hAnsi="Arial" w:cs="Arial"/>
+          <w:b/>
+          <w:bCs/>
+          <w:sz w:val="24"/>
+          <w:szCs w:val="24"/>
+          <w:lang w:val="pt-BR"/>
+        </w:rPr>
+      </w:pPr>
+      <w:r>
+        <w:rPr>
+          <w:rFonts w:ascii="Arial" w:eastAsia="Arial" w:hAnsi="Arial" w:cs="Arial"/>
+          <w:b/>
+          <w:bCs/>
+          <w:sz w:val="24"/>
+          <w:szCs w:val="24"/>
+          <w:lang w:val="pt-BR"/>
+        </w:rPr>
+        <w:t>4.1 - Definição de Testes</w:t>
+      </w:r>
+    </w:p>
+    <w:p>
+      <w:pPr>
+        <w:spacing w:before="240" w:after="160" w:line="257" w:lineRule="auto"/>
+        <w:ind w:left="-20" w:right="-20"/>
+        <w:jc w:val="both"/>
         <w:rPr>
           <w:rFonts w:ascii="Arial" w:eastAsia="Arial" w:hAnsi="Arial" w:cs="Arial"/>
           <w:sz w:val="24"/>
           <w:szCs w:val="24"/>
           <w:lang w:val="pt-BR"/>
         </w:rPr>
-        <w:t xml:space="preserve"> possuí diversas classes utilitárias para estilizar todos os elementos produzidos no software, tendo uma abordagem funcional </w:t>
-      </w:r>
-      <w:proofErr w:type="spellStart"/>
+      </w:pPr>
       <w:r>
         <w:rPr>
           <w:rFonts w:ascii="Arial" w:eastAsia="Arial" w:hAnsi="Arial" w:cs="Arial"/>
@@ -19059,19 +18768,47 @@
           <w:szCs w:val="24"/>
           <w:lang w:val="pt-BR"/>
         </w:rPr>
-        <w:t>falicitando</w:t>
-      </w:r>
-      <w:proofErr w:type="spellEnd"/>
-      <w:r>
+        <w:t>Definir e executar testes é essencial para garantir que nosso software de gestão de pacientes e documentos em fisioterapia funcione sem falhas e atenda às necessidades dos profissionais de saúde e dos pacientes.</w:t>
+      </w:r>
+    </w:p>
+    <w:p>
+      <w:pPr>
+        <w:spacing w:before="240" w:after="160" w:line="257" w:lineRule="auto"/>
+        <w:ind w:left="-20" w:right="-20"/>
+        <w:jc w:val="both"/>
+        <w:rPr>
+          <w:rFonts w:ascii="Arial" w:eastAsia="Arial" w:hAnsi="Arial" w:cs="Arial"/>
+          <w:b/>
+          <w:bCs/>
+          <w:sz w:val="24"/>
+          <w:szCs w:val="24"/>
+          <w:lang w:val="pt-BR"/>
+        </w:rPr>
+      </w:pPr>
+      <w:r>
+        <w:rPr>
+          <w:rFonts w:ascii="Arial" w:eastAsia="Arial" w:hAnsi="Arial" w:cs="Arial"/>
+          <w:b/>
+          <w:bCs/>
+          <w:sz w:val="24"/>
+          <w:szCs w:val="24"/>
+          <w:lang w:val="pt-BR"/>
+        </w:rPr>
+        <w:t>Testes Unitários</w:t>
+      </w:r>
+    </w:p>
+    <w:p>
+      <w:pPr>
+        <w:spacing w:before="240" w:after="160" w:line="257" w:lineRule="auto"/>
+        <w:ind w:left="-20" w:right="-20"/>
+        <w:jc w:val="both"/>
         <w:rPr>
           <w:rFonts w:ascii="Arial" w:eastAsia="Arial" w:hAnsi="Arial" w:cs="Arial"/>
           <w:sz w:val="24"/>
           <w:szCs w:val="24"/>
           <w:lang w:val="pt-BR"/>
         </w:rPr>
-        <w:t xml:space="preserve"> a estilização consistente e responsiva, sem necessidade de escrever arquivos .</w:t>
-      </w:r>
-      <w:proofErr w:type="spellStart"/>
+      </w:pPr>
       <w:r>
         <w:rPr>
           <w:rFonts w:ascii="Arial" w:eastAsia="Arial" w:hAnsi="Arial" w:cs="Arial"/>
@@ -19079,59 +18816,95 @@
           <w:szCs w:val="24"/>
           <w:lang w:val="pt-BR"/>
         </w:rPr>
-        <w:t>css</w:t>
-      </w:r>
-      <w:proofErr w:type="spellEnd"/>
-      <w:r>
+        <w:t>São como pequenas verificações de cada parte do código para garantir que tudo funcione corretamente. É como testar cada peça de um quebra-cabeça para ter certeza de que elas se encaixam perfeitamente.</w:t>
+      </w:r>
+    </w:p>
+    <w:p>
+      <w:pPr>
+        <w:spacing w:before="240" w:after="160" w:line="257" w:lineRule="auto"/>
+        <w:ind w:left="-20" w:right="-20"/>
+        <w:jc w:val="both"/>
+        <w:rPr>
+          <w:rFonts w:ascii="Arial" w:eastAsia="Arial" w:hAnsi="Arial" w:cs="Arial"/>
+          <w:b/>
+          <w:bCs/>
+          <w:sz w:val="24"/>
+          <w:szCs w:val="24"/>
+          <w:lang w:val="pt-BR"/>
+        </w:rPr>
+      </w:pPr>
+      <w:r>
+        <w:rPr>
+          <w:rFonts w:ascii="Arial" w:eastAsia="Arial" w:hAnsi="Arial" w:cs="Arial"/>
+          <w:b/>
+          <w:bCs/>
+          <w:sz w:val="24"/>
+          <w:szCs w:val="24"/>
+          <w:lang w:val="pt-BR"/>
+        </w:rPr>
+        <w:t>Testes de Integração</w:t>
+      </w:r>
+    </w:p>
+    <w:p>
+      <w:pPr>
+        <w:spacing w:before="240" w:after="160" w:line="257" w:lineRule="auto"/>
+        <w:ind w:left="-20" w:right="-20"/>
+        <w:jc w:val="both"/>
         <w:rPr>
           <w:rFonts w:ascii="Arial" w:eastAsia="Arial" w:hAnsi="Arial" w:cs="Arial"/>
           <w:sz w:val="24"/>
           <w:szCs w:val="24"/>
           <w:lang w:val="pt-BR"/>
         </w:rPr>
-        <w:t xml:space="preserve"> personalizado para cada seção.</w:t>
-      </w:r>
-    </w:p>
-    <w:p>
-      <w:pPr>
-        <w:spacing w:before="240" w:after="160" w:line="257" w:lineRule="auto"/>
-        <w:ind w:left="-20" w:right="-20" w:firstLine="720"/>
-        <w:jc w:val="both"/>
+      </w:pPr>
+      <w:r>
         <w:rPr>
           <w:rFonts w:ascii="Arial" w:eastAsia="Arial" w:hAnsi="Arial" w:cs="Arial"/>
           <w:sz w:val="24"/>
           <w:szCs w:val="24"/>
           <w:lang w:val="pt-BR"/>
         </w:rPr>
-      </w:pPr>
-      <w:r>
+        <w:t>Verificam se todas as partes do sistema funcionam bem juntas. É como garantir que os diferentes instrumentos de uma orquestra toquem em harmonia.</w:t>
+      </w:r>
+    </w:p>
+    <w:p>
+      <w:pPr>
+        <w:spacing w:before="240" w:after="160" w:line="257" w:lineRule="auto"/>
+        <w:ind w:left="-20" w:right="-20"/>
+        <w:jc w:val="both"/>
         <w:rPr>
           <w:rFonts w:ascii="Arial" w:eastAsia="Arial" w:hAnsi="Arial" w:cs="Arial"/>
           <w:b/>
           <w:bCs/>
           <w:sz w:val="24"/>
           <w:szCs w:val="24"/>
-          <w:lang w:val="pt-BR"/>
-        </w:rPr>
-        <w:lastRenderedPageBreak/>
-        <w:t>Node.js com Express.js</w:t>
-      </w:r>
-      <w:r>
-        <w:br/>
-      </w:r>
-      <w:r>
-        <w:tab/>
-      </w:r>
-      <w:r>
+          <w:lang w:val="en-US"/>
+        </w:rPr>
+      </w:pPr>
+      <w:r>
+        <w:rPr>
+          <w:rFonts w:ascii="Arial" w:eastAsia="Arial" w:hAnsi="Arial" w:cs="Arial"/>
+          <w:b/>
+          <w:bCs/>
+          <w:sz w:val="24"/>
+          <w:szCs w:val="24"/>
+          <w:lang w:val="en-US"/>
+        </w:rPr>
+        <w:t>Testes End-to-End (E2E)</w:t>
+      </w:r>
+    </w:p>
+    <w:p>
+      <w:pPr>
+        <w:spacing w:before="240" w:after="160" w:line="257" w:lineRule="auto"/>
+        <w:ind w:left="-20" w:right="-20"/>
+        <w:jc w:val="both"/>
         <w:rPr>
           <w:rFonts w:ascii="Arial" w:eastAsia="Arial" w:hAnsi="Arial" w:cs="Arial"/>
           <w:sz w:val="24"/>
           <w:szCs w:val="24"/>
           <w:lang w:val="pt-BR"/>
         </w:rPr>
-        <w:t xml:space="preserve">Passando para a parte lógica do software, o </w:t>
-      </w:r>
-      <w:proofErr w:type="spellStart"/>
+      </w:pPr>
       <w:r>
         <w:rPr>
           <w:rFonts w:ascii="Arial" w:eastAsia="Arial" w:hAnsi="Arial" w:cs="Arial"/>
@@ -19139,19 +18912,47 @@
           <w:szCs w:val="24"/>
           <w:lang w:val="pt-BR"/>
         </w:rPr>
-        <w:t>backend</w:t>
-      </w:r>
-      <w:proofErr w:type="spellEnd"/>
-      <w:r>
+        <w:t>Simulam a experiência real do usuário, garantindo que todas as funcionalidades do software estejam acessíveis e operacionais. É como testar um carro para ter certeza de que ele não só funciona, mas também é fácil de dirigir.</w:t>
+      </w:r>
+    </w:p>
+    <w:p>
+      <w:pPr>
+        <w:spacing w:before="240" w:after="160" w:line="257" w:lineRule="auto"/>
+        <w:ind w:left="-20" w:right="-20"/>
+        <w:jc w:val="both"/>
+        <w:rPr>
+          <w:rFonts w:ascii="Arial" w:eastAsia="Arial" w:hAnsi="Arial" w:cs="Arial"/>
+          <w:b/>
+          <w:bCs/>
+          <w:sz w:val="24"/>
+          <w:szCs w:val="24"/>
+          <w:lang w:val="pt-BR"/>
+        </w:rPr>
+      </w:pPr>
+      <w:r>
+        <w:rPr>
+          <w:rFonts w:ascii="Arial" w:eastAsia="Arial" w:hAnsi="Arial" w:cs="Arial"/>
+          <w:b/>
+          <w:bCs/>
+          <w:sz w:val="24"/>
+          <w:szCs w:val="24"/>
+          <w:lang w:val="pt-BR"/>
+        </w:rPr>
+        <w:t xml:space="preserve">Testes de Desempenho e Escalabilidade </w:t>
+      </w:r>
+    </w:p>
+    <w:p>
+      <w:pPr>
+        <w:spacing w:before="240" w:after="160" w:line="257" w:lineRule="auto"/>
+        <w:ind w:left="-20" w:right="-20"/>
+        <w:jc w:val="both"/>
         <w:rPr>
           <w:rFonts w:ascii="Arial" w:eastAsia="Arial" w:hAnsi="Arial" w:cs="Arial"/>
           <w:sz w:val="24"/>
           <w:szCs w:val="24"/>
           <w:lang w:val="pt-BR"/>
         </w:rPr>
-        <w:t xml:space="preserve">, foi decidido a utilização do Node.js e Express.js. O Node.js é uma plataforma de </w:t>
-      </w:r>
-      <w:proofErr w:type="gramStart"/>
+      </w:pPr>
       <w:r>
         <w:rPr>
           <w:rFonts w:ascii="Arial" w:eastAsia="Arial" w:hAnsi="Arial" w:cs="Arial"/>
@@ -19159,19 +18960,21 @@
           <w:szCs w:val="24"/>
           <w:lang w:val="pt-BR"/>
         </w:rPr>
-        <w:t>server</w:t>
-      </w:r>
-      <w:proofErr w:type="gramEnd"/>
-      <w:r>
+        <w:t>Garantem que o software possa lidar com muitos usuários ao mesmo tempo e permanecer rápido e estável. É como garantir que uma ponte possa suportar o tráfego pesado sem desmoronar.</w:t>
+      </w:r>
+    </w:p>
+    <w:p>
+      <w:pPr>
+        <w:spacing w:before="240" w:after="160" w:line="257" w:lineRule="auto"/>
+        <w:ind w:left="-20" w:right="-20"/>
+        <w:jc w:val="both"/>
         <w:rPr>
           <w:rFonts w:ascii="Arial" w:eastAsia="Arial" w:hAnsi="Arial" w:cs="Arial"/>
           <w:sz w:val="24"/>
           <w:szCs w:val="24"/>
           <w:lang w:val="pt-BR"/>
         </w:rPr>
-        <w:t>-</w:t>
-      </w:r>
-      <w:proofErr w:type="spellStart"/>
+      </w:pPr>
       <w:r>
         <w:rPr>
           <w:rFonts w:ascii="Arial" w:eastAsia="Arial" w:hAnsi="Arial" w:cs="Arial"/>
@@ -19179,9 +18982,8 @@
           <w:szCs w:val="24"/>
           <w:lang w:val="pt-BR"/>
         </w:rPr>
-        <w:t>side</w:t>
-      </w:r>
-      <w:proofErr w:type="spellEnd"/>
+        <w:t xml:space="preserve">Ao realizar esses testes, estamos investindo na qualidade e confiabilidade do nosso </w:t>
+      </w:r>
       <w:r>
         <w:rPr>
           <w:rFonts w:ascii="Arial" w:eastAsia="Arial" w:hAnsi="Arial" w:cs="Arial"/>
@@ -19189,878 +18991,8 @@
           <w:szCs w:val="24"/>
           <w:lang w:val="pt-BR"/>
         </w:rPr>
-        <w:t xml:space="preserve"> que permite a construção de softwares escaláveis com alto desempenho. Já o Express.js é uma biblioteca web para o </w:t>
-      </w:r>
-      <w:proofErr w:type="spellStart"/>
-      <w:proofErr w:type="gramStart"/>
-      <w:r>
-        <w:rPr>
-          <w:rFonts w:ascii="Arial" w:eastAsia="Arial" w:hAnsi="Arial" w:cs="Arial"/>
-          <w:sz w:val="24"/>
-          <w:szCs w:val="24"/>
-          <w:lang w:val="pt-BR"/>
-        </w:rPr>
-        <w:t>Node,js</w:t>
-      </w:r>
-      <w:proofErr w:type="spellEnd"/>
-      <w:proofErr w:type="gramEnd"/>
-      <w:r>
-        <w:rPr>
-          <w:rFonts w:ascii="Arial" w:eastAsia="Arial" w:hAnsi="Arial" w:cs="Arial"/>
-          <w:sz w:val="24"/>
-          <w:szCs w:val="24"/>
-          <w:lang w:val="pt-BR"/>
-        </w:rPr>
-        <w:t xml:space="preserve"> que simplifica todo o processo de criações de APIs </w:t>
-      </w:r>
-      <w:proofErr w:type="spellStart"/>
-      <w:r>
-        <w:rPr>
-          <w:rFonts w:ascii="Arial" w:eastAsia="Arial" w:hAnsi="Arial" w:cs="Arial"/>
-          <w:sz w:val="24"/>
-          <w:szCs w:val="24"/>
-          <w:lang w:val="pt-BR"/>
-        </w:rPr>
-        <w:t>RESTful</w:t>
-      </w:r>
-      <w:proofErr w:type="spellEnd"/>
-      <w:r>
-        <w:rPr>
-          <w:rFonts w:ascii="Arial" w:eastAsia="Arial" w:hAnsi="Arial" w:cs="Arial"/>
-          <w:sz w:val="24"/>
-          <w:szCs w:val="24"/>
-          <w:lang w:val="pt-BR"/>
-        </w:rPr>
-        <w:t>.</w:t>
-      </w:r>
-      <w:r>
-        <w:rPr>
-          <w:rFonts w:ascii="Arial" w:eastAsia="Arial" w:hAnsi="Arial" w:cs="Arial"/>
-          <w:sz w:val="24"/>
-          <w:szCs w:val="24"/>
-          <w:lang w:val="pt-BR"/>
-        </w:rPr>
-        <w:t xml:space="preserve"> </w:t>
-      </w:r>
-      <w:r>
-        <w:rPr>
-          <w:rFonts w:ascii="Arial" w:eastAsia="Arial" w:hAnsi="Arial" w:cs="Arial"/>
-          <w:sz w:val="24"/>
-          <w:szCs w:val="24"/>
-          <w:lang w:val="pt-BR"/>
-        </w:rPr>
-        <w:t xml:space="preserve">Com essa combinação, é possível oferecer um desempenho robusto com escalabilidade </w:t>
-      </w:r>
-      <w:proofErr w:type="spellStart"/>
-      <w:r>
-        <w:rPr>
-          <w:rFonts w:ascii="Arial" w:eastAsia="Arial" w:hAnsi="Arial" w:cs="Arial"/>
-          <w:sz w:val="24"/>
-          <w:szCs w:val="24"/>
-          <w:lang w:val="pt-BR"/>
-        </w:rPr>
-        <w:t>efiente</w:t>
-      </w:r>
-      <w:proofErr w:type="spellEnd"/>
-      <w:r>
-        <w:rPr>
-          <w:rFonts w:ascii="Arial" w:eastAsia="Arial" w:hAnsi="Arial" w:cs="Arial"/>
-          <w:sz w:val="24"/>
-          <w:szCs w:val="24"/>
-          <w:lang w:val="pt-BR"/>
-        </w:rPr>
-        <w:t xml:space="preserve"> para lidar com grandes volumes de dados.</w:t>
-      </w:r>
-    </w:p>
-    <w:p>
-      <w:pPr>
-        <w:spacing w:before="240" w:after="160" w:line="257" w:lineRule="auto"/>
-        <w:ind w:left="-20" w:right="-20" w:firstLine="720"/>
-        <w:jc w:val="both"/>
-        <w:rPr>
-          <w:rFonts w:ascii="Arial" w:eastAsia="Arial" w:hAnsi="Arial" w:cs="Arial"/>
-          <w:sz w:val="24"/>
-          <w:szCs w:val="24"/>
-          <w:lang w:val="pt-BR"/>
-        </w:rPr>
-      </w:pPr>
-      <w:proofErr w:type="spellStart"/>
-      <w:r>
-        <w:rPr>
-          <w:rFonts w:ascii="Arial" w:eastAsia="Arial" w:hAnsi="Arial" w:cs="Arial"/>
-          <w:b/>
-          <w:bCs/>
-          <w:sz w:val="24"/>
-          <w:szCs w:val="24"/>
-          <w:lang w:val="pt-BR"/>
-        </w:rPr>
-        <w:t>MongoDB</w:t>
-      </w:r>
-      <w:proofErr w:type="spellEnd"/>
-      <w:r>
-        <w:br/>
-      </w:r>
-      <w:r>
-        <w:tab/>
-      </w:r>
-      <w:r>
-        <w:rPr>
-          <w:rFonts w:ascii="Arial" w:eastAsia="Arial" w:hAnsi="Arial" w:cs="Arial"/>
-          <w:sz w:val="24"/>
-          <w:szCs w:val="24"/>
-          <w:lang w:val="pt-BR"/>
-        </w:rPr>
-        <w:t xml:space="preserve">Junto com todas as linguagens ditas, é necessário um banco de dados para armazenar os dados das clínicas, pacientes, avaliações e mais. Para isso foi decidido usar o </w:t>
-      </w:r>
-      <w:proofErr w:type="spellStart"/>
-      <w:r>
-        <w:rPr>
-          <w:rFonts w:ascii="Arial" w:eastAsia="Arial" w:hAnsi="Arial" w:cs="Arial"/>
-          <w:sz w:val="24"/>
-          <w:szCs w:val="24"/>
-          <w:lang w:val="pt-BR"/>
-        </w:rPr>
-        <w:t>MongoDB</w:t>
-      </w:r>
-      <w:proofErr w:type="spellEnd"/>
-      <w:r>
-        <w:rPr>
-          <w:rFonts w:ascii="Arial" w:eastAsia="Arial" w:hAnsi="Arial" w:cs="Arial"/>
-          <w:sz w:val="24"/>
-          <w:szCs w:val="24"/>
-          <w:lang w:val="pt-BR"/>
-        </w:rPr>
-        <w:t xml:space="preserve">, um banco de dados </w:t>
-      </w:r>
-      <w:proofErr w:type="spellStart"/>
-      <w:r>
-        <w:rPr>
-          <w:rFonts w:ascii="Arial" w:eastAsia="Arial" w:hAnsi="Arial" w:cs="Arial"/>
-          <w:sz w:val="24"/>
-          <w:szCs w:val="24"/>
-          <w:lang w:val="pt-BR"/>
-        </w:rPr>
-        <w:t>NoSQL</w:t>
-      </w:r>
-      <w:proofErr w:type="spellEnd"/>
-      <w:r>
-        <w:rPr>
-          <w:rFonts w:ascii="Arial" w:eastAsia="Arial" w:hAnsi="Arial" w:cs="Arial"/>
-          <w:sz w:val="24"/>
-          <w:szCs w:val="24"/>
-          <w:lang w:val="pt-BR"/>
-        </w:rPr>
-        <w:t xml:space="preserve">, altamente escalável e orientado a documentos. Tendo sua estrutura flexível de documentos JSON, permitindo que os dados sejam modelados de forma mais natural, além de uma integração nativa com Node.js, oferecendo operações de </w:t>
-      </w:r>
-      <w:proofErr w:type="spellStart"/>
-      <w:r>
-        <w:rPr>
-          <w:rFonts w:ascii="Arial" w:eastAsia="Arial" w:hAnsi="Arial" w:cs="Arial"/>
-          <w:sz w:val="24"/>
-          <w:szCs w:val="24"/>
-          <w:lang w:val="pt-BR"/>
-        </w:rPr>
-        <w:t>database</w:t>
-      </w:r>
-      <w:proofErr w:type="spellEnd"/>
-      <w:r>
-        <w:rPr>
-          <w:rFonts w:ascii="Arial" w:eastAsia="Arial" w:hAnsi="Arial" w:cs="Arial"/>
-          <w:sz w:val="24"/>
-          <w:szCs w:val="24"/>
-          <w:lang w:val="pt-BR"/>
-        </w:rPr>
-        <w:t xml:space="preserve"> rápidas e eficientes, ele será necessário para armazenar todo o volume de dados que nosso software pode gerar.</w:t>
-      </w:r>
-    </w:p>
-    <w:p>
-      <w:pPr>
-        <w:spacing w:before="240" w:after="160" w:line="257" w:lineRule="auto"/>
-        <w:ind w:left="-20" w:right="-20" w:firstLine="720"/>
-        <w:jc w:val="both"/>
-        <w:rPr>
-          <w:rFonts w:ascii="Arial" w:eastAsia="Arial" w:hAnsi="Arial" w:cs="Arial"/>
-          <w:sz w:val="24"/>
-          <w:szCs w:val="24"/>
-          <w:lang w:val="pt-BR"/>
-        </w:rPr>
-      </w:pPr>
-      <w:proofErr w:type="spellStart"/>
-      <w:r>
-        <w:rPr>
-          <w:rFonts w:ascii="Arial" w:eastAsia="Arial" w:hAnsi="Arial" w:cs="Arial"/>
-          <w:b/>
-          <w:bCs/>
-          <w:sz w:val="24"/>
-          <w:szCs w:val="24"/>
-          <w:lang w:val="pt-BR"/>
-        </w:rPr>
-        <w:t>Git</w:t>
-      </w:r>
-      <w:proofErr w:type="spellEnd"/>
-      <w:r>
-        <w:rPr>
-          <w:rFonts w:ascii="Arial" w:eastAsia="Arial" w:hAnsi="Arial" w:cs="Arial"/>
-          <w:b/>
-          <w:bCs/>
-          <w:sz w:val="24"/>
-          <w:szCs w:val="24"/>
-          <w:lang w:val="pt-BR"/>
-        </w:rPr>
-        <w:t xml:space="preserve"> e GitHub   </w:t>
-      </w:r>
-      <w:r>
-        <w:rPr>
-          <w:rFonts w:ascii="Arial" w:eastAsia="Arial" w:hAnsi="Arial" w:cs="Arial"/>
-          <w:sz w:val="24"/>
-          <w:szCs w:val="24"/>
-          <w:lang w:val="pt-BR"/>
-        </w:rPr>
-        <w:t xml:space="preserve">                                                                                                        </w:t>
-      </w:r>
-      <w:r>
-        <w:br/>
-      </w:r>
-      <w:r>
-        <w:tab/>
-      </w:r>
-      <w:r>
-        <w:rPr>
-          <w:rFonts w:ascii="Arial" w:eastAsia="Arial" w:hAnsi="Arial" w:cs="Arial"/>
-          <w:sz w:val="24"/>
-          <w:szCs w:val="24"/>
-          <w:lang w:val="pt-BR"/>
-        </w:rPr>
-        <w:t xml:space="preserve">Utilizaremos o </w:t>
-      </w:r>
-      <w:proofErr w:type="spellStart"/>
-      <w:r>
-        <w:rPr>
-          <w:rFonts w:ascii="Arial" w:eastAsia="Arial" w:hAnsi="Arial" w:cs="Arial"/>
-          <w:sz w:val="24"/>
-          <w:szCs w:val="24"/>
-          <w:lang w:val="pt-BR"/>
-        </w:rPr>
-        <w:t>Git</w:t>
-      </w:r>
-      <w:proofErr w:type="spellEnd"/>
-      <w:r>
-        <w:rPr>
-          <w:rFonts w:ascii="Arial" w:eastAsia="Arial" w:hAnsi="Arial" w:cs="Arial"/>
-          <w:sz w:val="24"/>
-          <w:szCs w:val="24"/>
-          <w:lang w:val="pt-BR"/>
-        </w:rPr>
-        <w:t xml:space="preserve"> para gerenciar o código-fonte, permitindo o versionamento seguro e eficiente do código. Então, podemos colaborar com desenvolvedores de forma assíncrona, rastrear e revisar alterações de código e reverter para versões anteriores se necessário, garantindo a integridade e a qualidade do código-fonte, e armazenando-o remotamente no GitHub.</w:t>
-      </w:r>
-    </w:p>
-    <w:p>
-      <w:pPr>
-        <w:spacing w:before="240" w:after="160" w:line="257" w:lineRule="auto"/>
-        <w:ind w:left="-20" w:right="-20"/>
-        <w:jc w:val="both"/>
-        <w:rPr>
-          <w:rFonts w:ascii="Arial" w:eastAsia="Arial" w:hAnsi="Arial" w:cs="Arial"/>
-          <w:sz w:val="24"/>
-          <w:szCs w:val="24"/>
-          <w:lang w:val="pt-BR"/>
-        </w:rPr>
-      </w:pPr>
-      <w:r>
-        <w:rPr>
-          <w:rFonts w:ascii="Arial" w:eastAsia="Arial" w:hAnsi="Arial" w:cs="Arial"/>
-          <w:sz w:val="24"/>
-          <w:szCs w:val="24"/>
-          <w:lang w:val="pt-BR"/>
-        </w:rPr>
-        <w:t xml:space="preserve">Ao utilizar </w:t>
-      </w:r>
-      <w:proofErr w:type="spellStart"/>
-      <w:r>
-        <w:rPr>
-          <w:rFonts w:ascii="Arial" w:eastAsia="Arial" w:hAnsi="Arial" w:cs="Arial"/>
-          <w:sz w:val="24"/>
-          <w:szCs w:val="24"/>
-          <w:lang w:val="pt-BR"/>
-        </w:rPr>
-        <w:t>React</w:t>
-      </w:r>
-      <w:proofErr w:type="spellEnd"/>
-      <w:r>
-        <w:rPr>
-          <w:rFonts w:ascii="Arial" w:eastAsia="Arial" w:hAnsi="Arial" w:cs="Arial"/>
-          <w:sz w:val="24"/>
-          <w:szCs w:val="24"/>
-          <w:lang w:val="pt-BR"/>
-        </w:rPr>
-        <w:t xml:space="preserve"> e </w:t>
-      </w:r>
-      <w:proofErr w:type="spellStart"/>
-      <w:r>
-        <w:rPr>
-          <w:rFonts w:ascii="Arial" w:eastAsia="Arial" w:hAnsi="Arial" w:cs="Arial"/>
-          <w:sz w:val="24"/>
-          <w:szCs w:val="24"/>
-          <w:lang w:val="pt-BR"/>
-        </w:rPr>
-        <w:t>TailwindCSS</w:t>
-      </w:r>
-      <w:proofErr w:type="spellEnd"/>
-      <w:r>
-        <w:rPr>
-          <w:rFonts w:ascii="Arial" w:eastAsia="Arial" w:hAnsi="Arial" w:cs="Arial"/>
-          <w:sz w:val="24"/>
-          <w:szCs w:val="24"/>
-          <w:lang w:val="pt-BR"/>
-        </w:rPr>
-        <w:t xml:space="preserve"> no </w:t>
-      </w:r>
-      <w:proofErr w:type="spellStart"/>
-      <w:r>
-        <w:rPr>
-          <w:rFonts w:ascii="Arial" w:eastAsia="Arial" w:hAnsi="Arial" w:cs="Arial"/>
-          <w:sz w:val="24"/>
-          <w:szCs w:val="24"/>
-          <w:lang w:val="pt-BR"/>
-        </w:rPr>
-        <w:t>frontend</w:t>
-      </w:r>
-      <w:proofErr w:type="spellEnd"/>
-      <w:r>
-        <w:rPr>
-          <w:rFonts w:ascii="Arial" w:eastAsia="Arial" w:hAnsi="Arial" w:cs="Arial"/>
-          <w:sz w:val="24"/>
-          <w:szCs w:val="24"/>
-          <w:lang w:val="pt-BR"/>
-        </w:rPr>
-        <w:t xml:space="preserve">, Node.js com Express.js e </w:t>
-      </w:r>
-      <w:proofErr w:type="spellStart"/>
-      <w:r>
-        <w:rPr>
-          <w:rFonts w:ascii="Arial" w:eastAsia="Arial" w:hAnsi="Arial" w:cs="Arial"/>
-          <w:sz w:val="24"/>
-          <w:szCs w:val="24"/>
-          <w:lang w:val="pt-BR"/>
-        </w:rPr>
-        <w:t>MongoDB</w:t>
-      </w:r>
-      <w:proofErr w:type="spellEnd"/>
-      <w:r>
-        <w:rPr>
-          <w:rFonts w:ascii="Arial" w:eastAsia="Arial" w:hAnsi="Arial" w:cs="Arial"/>
-          <w:sz w:val="24"/>
-          <w:szCs w:val="24"/>
-          <w:lang w:val="pt-BR"/>
-        </w:rPr>
-        <w:t xml:space="preserve"> no </w:t>
-      </w:r>
-      <w:proofErr w:type="spellStart"/>
-      <w:r>
-        <w:rPr>
-          <w:rFonts w:ascii="Arial" w:eastAsia="Arial" w:hAnsi="Arial" w:cs="Arial"/>
-          <w:sz w:val="24"/>
-          <w:szCs w:val="24"/>
-          <w:lang w:val="pt-BR"/>
-        </w:rPr>
-        <w:t>backend</w:t>
-      </w:r>
-      <w:proofErr w:type="spellEnd"/>
-      <w:r>
-        <w:rPr>
-          <w:rFonts w:ascii="Arial" w:eastAsia="Arial" w:hAnsi="Arial" w:cs="Arial"/>
-          <w:sz w:val="24"/>
-          <w:szCs w:val="24"/>
-          <w:lang w:val="pt-BR"/>
-        </w:rPr>
-        <w:t xml:space="preserve"> e o </w:t>
-      </w:r>
-      <w:proofErr w:type="spellStart"/>
-      <w:r>
-        <w:rPr>
-          <w:rFonts w:ascii="Arial" w:eastAsia="Arial" w:hAnsi="Arial" w:cs="Arial"/>
-          <w:sz w:val="24"/>
-          <w:szCs w:val="24"/>
-          <w:lang w:val="pt-BR"/>
-        </w:rPr>
-        <w:t>Git</w:t>
-      </w:r>
-      <w:proofErr w:type="spellEnd"/>
-      <w:r>
-        <w:rPr>
-          <w:rFonts w:ascii="Arial" w:eastAsia="Arial" w:hAnsi="Arial" w:cs="Arial"/>
-          <w:sz w:val="24"/>
-          <w:szCs w:val="24"/>
-          <w:lang w:val="pt-BR"/>
-        </w:rPr>
-        <w:t xml:space="preserve"> para o versionamento do código-fonte, estamos aproveitando um conjunto de ferramentas modernas que oferecem uma combinação de eficiência, desempenho e flexibilidade para desenvolver um software que atenda às necessidades dos profissionais de saúde e de suas respectivas tarefas.</w:t>
-      </w:r>
-    </w:p>
-    <w:p>
-      <w:pPr>
-        <w:spacing w:before="240" w:after="160" w:line="257" w:lineRule="auto"/>
-        <w:ind w:left="-20" w:right="-20" w:firstLine="720"/>
-        <w:jc w:val="both"/>
-        <w:rPr>
-          <w:rFonts w:ascii="Arial" w:eastAsia="Arial" w:hAnsi="Arial" w:cs="Arial"/>
-          <w:sz w:val="24"/>
-          <w:szCs w:val="24"/>
-          <w:lang w:val="pt-BR"/>
-        </w:rPr>
-      </w:pPr>
-      <w:proofErr w:type="spellStart"/>
-      <w:r>
-        <w:rPr>
-          <w:rFonts w:ascii="Arial" w:eastAsia="Arial" w:hAnsi="Arial" w:cs="Arial"/>
-          <w:b/>
-          <w:bCs/>
-          <w:sz w:val="24"/>
-          <w:szCs w:val="24"/>
-          <w:lang w:val="pt-BR"/>
-        </w:rPr>
-        <w:t>Figma</w:t>
-      </w:r>
-      <w:proofErr w:type="spellEnd"/>
-      <w:r>
-        <w:br/>
-      </w:r>
-      <w:r>
-        <w:tab/>
-      </w:r>
-      <w:r>
-        <w:rPr>
-          <w:rFonts w:ascii="Arial" w:eastAsia="Arial" w:hAnsi="Arial" w:cs="Arial"/>
-          <w:sz w:val="24"/>
-          <w:szCs w:val="24"/>
-          <w:lang w:val="pt-BR"/>
-        </w:rPr>
-        <w:t xml:space="preserve">O </w:t>
-      </w:r>
-      <w:proofErr w:type="spellStart"/>
-      <w:r>
-        <w:rPr>
-          <w:rFonts w:ascii="Arial" w:eastAsia="Arial" w:hAnsi="Arial" w:cs="Arial"/>
-          <w:sz w:val="24"/>
-          <w:szCs w:val="24"/>
-          <w:lang w:val="pt-BR"/>
-        </w:rPr>
-        <w:t>Figma</w:t>
-      </w:r>
-      <w:proofErr w:type="spellEnd"/>
-      <w:r>
-        <w:rPr>
-          <w:rFonts w:ascii="Arial" w:eastAsia="Arial" w:hAnsi="Arial" w:cs="Arial"/>
-          <w:sz w:val="24"/>
-          <w:szCs w:val="24"/>
-          <w:lang w:val="pt-BR"/>
-        </w:rPr>
-        <w:t xml:space="preserve"> é uma ferramenta de design colaborativa que permite criar protótipos interativos e layouts de interface de usuário de forma eficiente. Utilizaremos o </w:t>
-      </w:r>
-      <w:proofErr w:type="spellStart"/>
-      <w:r>
-        <w:rPr>
-          <w:rFonts w:ascii="Arial" w:eastAsia="Arial" w:hAnsi="Arial" w:cs="Arial"/>
-          <w:sz w:val="24"/>
-          <w:szCs w:val="24"/>
-          <w:lang w:val="pt-BR"/>
-        </w:rPr>
-        <w:t>Figma</w:t>
-      </w:r>
-      <w:proofErr w:type="spellEnd"/>
-      <w:r>
-        <w:rPr>
-          <w:rFonts w:ascii="Arial" w:eastAsia="Arial" w:hAnsi="Arial" w:cs="Arial"/>
-          <w:sz w:val="24"/>
-          <w:szCs w:val="24"/>
-          <w:lang w:val="pt-BR"/>
-        </w:rPr>
-        <w:t xml:space="preserve"> para criar </w:t>
-      </w:r>
-      <w:proofErr w:type="spellStart"/>
-      <w:r>
-        <w:rPr>
-          <w:rFonts w:ascii="Arial" w:eastAsia="Arial" w:hAnsi="Arial" w:cs="Arial"/>
-          <w:sz w:val="24"/>
-          <w:szCs w:val="24"/>
-          <w:lang w:val="pt-BR"/>
-        </w:rPr>
-        <w:t>wireframes</w:t>
-      </w:r>
-      <w:proofErr w:type="spellEnd"/>
-      <w:r>
-        <w:rPr>
-          <w:rFonts w:ascii="Arial" w:eastAsia="Arial" w:hAnsi="Arial" w:cs="Arial"/>
-          <w:sz w:val="24"/>
-          <w:szCs w:val="24"/>
-          <w:lang w:val="pt-BR"/>
-        </w:rPr>
-        <w:t xml:space="preserve"> e protótipos das telas, permitindo uma visualização prévia das funcionalidades e fluxos de usuário.</w:t>
-      </w:r>
-    </w:p>
-    <w:p>
-      <w:pPr>
-        <w:spacing w:before="240" w:after="160" w:line="257" w:lineRule="auto"/>
-        <w:ind w:left="-20" w:right="-20" w:firstLine="720"/>
-        <w:jc w:val="both"/>
-        <w:rPr>
-          <w:rFonts w:ascii="Arial" w:eastAsia="Arial" w:hAnsi="Arial" w:cs="Arial"/>
-          <w:sz w:val="24"/>
-          <w:szCs w:val="24"/>
-          <w:lang w:val="pt-BR"/>
-        </w:rPr>
-      </w:pPr>
-      <w:proofErr w:type="spellStart"/>
-      <w:r>
-        <w:rPr>
-          <w:rFonts w:ascii="Arial" w:eastAsia="Arial" w:hAnsi="Arial" w:cs="Arial"/>
-          <w:b/>
-          <w:bCs/>
-          <w:sz w:val="24"/>
-          <w:szCs w:val="24"/>
-          <w:lang w:val="pt-BR"/>
-        </w:rPr>
-        <w:t>Jira</w:t>
-      </w:r>
-      <w:proofErr w:type="spellEnd"/>
-      <w:r>
-        <w:br/>
-      </w:r>
-      <w:r>
-        <w:tab/>
-      </w:r>
-      <w:r>
-        <w:rPr>
-          <w:rFonts w:ascii="Arial" w:eastAsia="Arial" w:hAnsi="Arial" w:cs="Arial"/>
-          <w:sz w:val="24"/>
-          <w:szCs w:val="24"/>
-          <w:lang w:val="pt-BR"/>
-        </w:rPr>
-        <w:t xml:space="preserve">Utilizaremos o </w:t>
-      </w:r>
-      <w:proofErr w:type="spellStart"/>
-      <w:r>
-        <w:rPr>
-          <w:rFonts w:ascii="Arial" w:eastAsia="Arial" w:hAnsi="Arial" w:cs="Arial"/>
-          <w:sz w:val="24"/>
-          <w:szCs w:val="24"/>
-          <w:lang w:val="pt-BR"/>
-        </w:rPr>
-        <w:t>Jira</w:t>
-      </w:r>
-      <w:proofErr w:type="spellEnd"/>
-      <w:r>
-        <w:rPr>
-          <w:rFonts w:ascii="Arial" w:eastAsia="Arial" w:hAnsi="Arial" w:cs="Arial"/>
-          <w:sz w:val="24"/>
-          <w:szCs w:val="24"/>
-          <w:lang w:val="pt-BR"/>
-        </w:rPr>
-        <w:t xml:space="preserve"> para criar e rastrear histórias de usuário, definir sprints, atribuir tarefas e acompanhar o progresso do desenvolvimento com base no Scrum. Com ele, podemos organizar o trabalho de forma transparente e colaborativa, priorizando as funcionalidades mais importantes e garantindo entregas incrementais e regulares.</w:t>
-      </w:r>
-    </w:p>
-    <w:p>
-      <w:pPr>
-        <w:spacing w:before="240" w:after="160" w:line="257" w:lineRule="auto"/>
-        <w:ind w:left="-20" w:right="-20"/>
-        <w:jc w:val="both"/>
-        <w:rPr>
-          <w:rFonts w:ascii="Arial" w:eastAsia="Arial" w:hAnsi="Arial" w:cs="Arial"/>
-          <w:lang w:val="pt-BR"/>
-        </w:rPr>
-      </w:pPr>
-      <w:r>
-        <w:rPr>
-          <w:rFonts w:ascii="Arial" w:eastAsia="Arial" w:hAnsi="Arial" w:cs="Arial"/>
-          <w:lang w:val="pt-BR"/>
-        </w:rPr>
-        <w:t xml:space="preserve"> </w:t>
-      </w:r>
-    </w:p>
-    <w:p>
-      <w:pPr>
-        <w:spacing w:before="240" w:after="160" w:line="257" w:lineRule="auto"/>
-        <w:ind w:left="-20" w:right="-20"/>
-        <w:jc w:val="both"/>
-        <w:rPr>
-          <w:rFonts w:ascii="Arial" w:eastAsia="Arial" w:hAnsi="Arial" w:cs="Arial"/>
-          <w:b/>
-          <w:bCs/>
-          <w:sz w:val="24"/>
-          <w:szCs w:val="24"/>
-          <w:lang w:val="pt-BR"/>
-        </w:rPr>
-      </w:pPr>
-      <w:r>
-        <w:rPr>
-          <w:rFonts w:ascii="Arial" w:eastAsia="Arial" w:hAnsi="Arial" w:cs="Arial"/>
-          <w:b/>
-          <w:bCs/>
-          <w:sz w:val="24"/>
-          <w:szCs w:val="24"/>
-          <w:lang w:val="pt-BR"/>
-        </w:rPr>
-        <w:t>4.1 - Definição de Testes</w:t>
-      </w:r>
-    </w:p>
-    <w:p>
-      <w:pPr>
-        <w:spacing w:before="240" w:after="160" w:line="257" w:lineRule="auto"/>
-        <w:ind w:left="-20" w:right="-20"/>
-        <w:jc w:val="both"/>
-        <w:rPr>
-          <w:rFonts w:ascii="Arial" w:eastAsia="Arial" w:hAnsi="Arial" w:cs="Arial"/>
-          <w:sz w:val="24"/>
-          <w:szCs w:val="24"/>
-          <w:lang w:val="pt-BR"/>
-        </w:rPr>
-      </w:pPr>
-      <w:r>
-        <w:rPr>
-          <w:rFonts w:ascii="Arial" w:eastAsia="Arial" w:hAnsi="Arial" w:cs="Arial"/>
-          <w:sz w:val="24"/>
-          <w:szCs w:val="24"/>
-          <w:lang w:val="pt-BR"/>
-        </w:rPr>
-        <w:t>Definir e executar testes é essencial para garantir que nosso software de gestão de pacientes e documentos em fisioterapia funcione sem falhas e atenda às necessidades dos profissionais de saúde e dos pacientes.</w:t>
-      </w:r>
-    </w:p>
-    <w:p>
-      <w:pPr>
-        <w:spacing w:before="240" w:after="160" w:line="257" w:lineRule="auto"/>
-        <w:ind w:left="-20" w:right="-20"/>
-        <w:jc w:val="both"/>
-        <w:rPr>
-          <w:rFonts w:ascii="Arial" w:eastAsia="Arial" w:hAnsi="Arial" w:cs="Arial"/>
-          <w:b/>
-          <w:bCs/>
-          <w:sz w:val="24"/>
-          <w:szCs w:val="24"/>
-          <w:lang w:val="pt-BR"/>
-        </w:rPr>
-      </w:pPr>
-      <w:r>
-        <w:rPr>
-          <w:rFonts w:ascii="Arial" w:eastAsia="Arial" w:hAnsi="Arial" w:cs="Arial"/>
-          <w:b/>
-          <w:bCs/>
-          <w:sz w:val="24"/>
-          <w:szCs w:val="24"/>
-          <w:lang w:val="pt-BR"/>
-        </w:rPr>
         <w:lastRenderedPageBreak/>
-        <w:t>Testes Unitários</w:t>
-      </w:r>
-    </w:p>
-    <w:p>
-      <w:pPr>
-        <w:spacing w:before="240" w:after="160" w:line="257" w:lineRule="auto"/>
-        <w:ind w:left="-20" w:right="-20"/>
-        <w:jc w:val="both"/>
-        <w:rPr>
-          <w:rFonts w:ascii="Arial" w:eastAsia="Arial" w:hAnsi="Arial" w:cs="Arial"/>
-          <w:sz w:val="24"/>
-          <w:szCs w:val="24"/>
-          <w:lang w:val="pt-BR"/>
-        </w:rPr>
-      </w:pPr>
-      <w:r>
-        <w:rPr>
-          <w:rFonts w:ascii="Arial" w:eastAsia="Arial" w:hAnsi="Arial" w:cs="Arial"/>
-          <w:sz w:val="24"/>
-          <w:szCs w:val="24"/>
-          <w:lang w:val="pt-BR"/>
-        </w:rPr>
-        <w:t>São como pequenas verificações de cada parte do código para garantir que tudo funcione corretamente. É como testar cada peça de um quebra-cabeça para ter certeza de que elas se encaixam perfeitamente.</w:t>
-      </w:r>
-    </w:p>
-    <w:p>
-      <w:pPr>
-        <w:spacing w:before="240" w:after="160" w:line="257" w:lineRule="auto"/>
-        <w:ind w:left="-20" w:right="-20"/>
-        <w:jc w:val="both"/>
-        <w:rPr>
-          <w:rFonts w:ascii="Arial" w:eastAsia="Arial" w:hAnsi="Arial" w:cs="Arial"/>
-          <w:b/>
-          <w:bCs/>
-          <w:sz w:val="24"/>
-          <w:szCs w:val="24"/>
-          <w:lang w:val="pt-BR"/>
-        </w:rPr>
-      </w:pPr>
-      <w:r>
-        <w:rPr>
-          <w:rFonts w:ascii="Arial" w:eastAsia="Arial" w:hAnsi="Arial" w:cs="Arial"/>
-          <w:b/>
-          <w:bCs/>
-          <w:sz w:val="24"/>
-          <w:szCs w:val="24"/>
-          <w:lang w:val="pt-BR"/>
-        </w:rPr>
-        <w:t>Testes de Integração</w:t>
-      </w:r>
-    </w:p>
-    <w:p>
-      <w:pPr>
-        <w:spacing w:before="240" w:after="160" w:line="257" w:lineRule="auto"/>
-        <w:ind w:left="-20" w:right="-20"/>
-        <w:jc w:val="both"/>
-        <w:rPr>
-          <w:rFonts w:ascii="Arial" w:eastAsia="Arial" w:hAnsi="Arial" w:cs="Arial"/>
-          <w:sz w:val="24"/>
-          <w:szCs w:val="24"/>
-          <w:lang w:val="pt-BR"/>
-        </w:rPr>
-      </w:pPr>
-      <w:r>
-        <w:rPr>
-          <w:rFonts w:ascii="Arial" w:eastAsia="Arial" w:hAnsi="Arial" w:cs="Arial"/>
-          <w:sz w:val="24"/>
-          <w:szCs w:val="24"/>
-          <w:lang w:val="pt-BR"/>
-        </w:rPr>
-        <w:t>Verificam se todas as partes do sistema funcionam bem juntas. É como garantir que os diferentes instrumentos de uma orquestra toquem em harmonia.</w:t>
-      </w:r>
-    </w:p>
-    <w:p>
-      <w:pPr>
-        <w:spacing w:before="240" w:after="160" w:line="257" w:lineRule="auto"/>
-        <w:ind w:left="-20" w:right="-20"/>
-        <w:jc w:val="both"/>
-        <w:rPr>
-          <w:rFonts w:ascii="Arial" w:eastAsia="Arial" w:hAnsi="Arial" w:cs="Arial"/>
-          <w:b/>
-          <w:bCs/>
-          <w:sz w:val="24"/>
-          <w:szCs w:val="24"/>
-          <w:lang w:val="pt-BR"/>
-        </w:rPr>
-      </w:pPr>
-      <w:r>
-        <w:rPr>
-          <w:rFonts w:ascii="Arial" w:eastAsia="Arial" w:hAnsi="Arial" w:cs="Arial"/>
-          <w:b/>
-          <w:bCs/>
-          <w:sz w:val="24"/>
-          <w:szCs w:val="24"/>
-          <w:lang w:val="pt-BR"/>
-        </w:rPr>
-        <w:t xml:space="preserve">Testes </w:t>
-      </w:r>
-      <w:proofErr w:type="spellStart"/>
-      <w:r>
-        <w:rPr>
-          <w:rFonts w:ascii="Arial" w:eastAsia="Arial" w:hAnsi="Arial" w:cs="Arial"/>
-          <w:b/>
-          <w:bCs/>
-          <w:sz w:val="24"/>
-          <w:szCs w:val="24"/>
-          <w:lang w:val="pt-BR"/>
-        </w:rPr>
-        <w:t>End-to-End</w:t>
-      </w:r>
-      <w:proofErr w:type="spellEnd"/>
-      <w:r>
-        <w:rPr>
-          <w:rFonts w:ascii="Arial" w:eastAsia="Arial" w:hAnsi="Arial" w:cs="Arial"/>
-          <w:b/>
-          <w:bCs/>
-          <w:sz w:val="24"/>
-          <w:szCs w:val="24"/>
-          <w:lang w:val="pt-BR"/>
-        </w:rPr>
-        <w:t xml:space="preserve"> (E2E)</w:t>
-      </w:r>
-    </w:p>
-    <w:p>
-      <w:pPr>
-        <w:spacing w:before="240" w:after="160" w:line="257" w:lineRule="auto"/>
-        <w:ind w:left="-20" w:right="-20"/>
-        <w:jc w:val="both"/>
-        <w:rPr>
-          <w:rFonts w:ascii="Arial" w:eastAsia="Arial" w:hAnsi="Arial" w:cs="Arial"/>
-          <w:sz w:val="24"/>
-          <w:szCs w:val="24"/>
-          <w:lang w:val="pt-BR"/>
-        </w:rPr>
-      </w:pPr>
-      <w:r>
-        <w:rPr>
-          <w:rFonts w:ascii="Arial" w:eastAsia="Arial" w:hAnsi="Arial" w:cs="Arial"/>
-          <w:sz w:val="24"/>
-          <w:szCs w:val="24"/>
-          <w:lang w:val="pt-BR"/>
-        </w:rPr>
-        <w:t>Simulam a experiência real do usuário, garantindo que todas as funcionalidades do software estejam acessíveis e operacionais. É como testar um carro para ter certeza de que ele não só funciona, mas também é fácil de dirigir.</w:t>
-      </w:r>
-    </w:p>
-    <w:p>
-      <w:pPr>
-        <w:spacing w:before="240" w:after="160" w:line="257" w:lineRule="auto"/>
-        <w:ind w:left="-20" w:right="-20"/>
-        <w:jc w:val="both"/>
-        <w:rPr>
-          <w:rFonts w:ascii="Arial" w:eastAsia="Arial" w:hAnsi="Arial" w:cs="Arial"/>
-          <w:b/>
-          <w:bCs/>
-          <w:sz w:val="24"/>
-          <w:szCs w:val="24"/>
-          <w:lang w:val="pt-BR"/>
-        </w:rPr>
-      </w:pPr>
-      <w:r>
-        <w:rPr>
-          <w:rFonts w:ascii="Arial" w:eastAsia="Arial" w:hAnsi="Arial" w:cs="Arial"/>
-          <w:b/>
-          <w:bCs/>
-          <w:sz w:val="24"/>
-          <w:szCs w:val="24"/>
-          <w:lang w:val="pt-BR"/>
-        </w:rPr>
-        <w:t xml:space="preserve">Testes de Desempenho e Escalabilidade </w:t>
-      </w:r>
-    </w:p>
-    <w:p>
-      <w:pPr>
-        <w:spacing w:before="240" w:after="160" w:line="257" w:lineRule="auto"/>
-        <w:ind w:left="-20" w:right="-20"/>
-        <w:jc w:val="both"/>
-        <w:rPr>
-          <w:rFonts w:ascii="Arial" w:eastAsia="Arial" w:hAnsi="Arial" w:cs="Arial"/>
-          <w:sz w:val="24"/>
-          <w:szCs w:val="24"/>
-          <w:lang w:val="pt-BR"/>
-        </w:rPr>
-      </w:pPr>
-      <w:r>
-        <w:rPr>
-          <w:rFonts w:ascii="Arial" w:eastAsia="Arial" w:hAnsi="Arial" w:cs="Arial"/>
-          <w:sz w:val="24"/>
-          <w:szCs w:val="24"/>
-          <w:lang w:val="pt-BR"/>
-        </w:rPr>
-        <w:t>Garantem que o software possa lidar com muitos usuários ao mesmo tempo e permanecer rápido e estável. É como garantir que uma ponte possa suportar o tráfego pesado sem desmoronar.</w:t>
-      </w:r>
-    </w:p>
-    <w:p>
-      <w:pPr>
-        <w:spacing w:before="240" w:after="160" w:line="257" w:lineRule="auto"/>
-        <w:ind w:left="-20" w:right="-20"/>
-        <w:jc w:val="both"/>
-        <w:rPr>
-          <w:rFonts w:ascii="Arial" w:eastAsia="Arial" w:hAnsi="Arial" w:cs="Arial"/>
-          <w:sz w:val="24"/>
-          <w:szCs w:val="24"/>
-          <w:lang w:val="pt-BR"/>
-        </w:rPr>
-      </w:pPr>
-      <w:r>
-        <w:rPr>
-          <w:rFonts w:ascii="Arial" w:eastAsia="Arial" w:hAnsi="Arial" w:cs="Arial"/>
-          <w:sz w:val="24"/>
-          <w:szCs w:val="24"/>
-          <w:lang w:val="pt-BR"/>
-        </w:rPr>
-        <w:t>Ao realizar esses testes, estamos investindo na qualidade e confiabilidade do nosso software, o que é fundamental para oferecer uma experiência superior tanto para os profissionais de saúde quanto para os pacientes que utilizam nossa plataforma.</w:t>
+        <w:t>software, o que é fundamental para oferecer uma experiência superior tanto para os profissionais de saúde quanto para os pacientes que utilizam nossa plataforma.</w:t>
       </w:r>
     </w:p>
     <w:p>
@@ -20094,6 +19026,9 @@
       <w:pPr>
         <w:pStyle w:val="Ttulo1"/>
         <w:ind w:left="0"/>
+        <w:rPr>
+          <w:lang w:val="pt-BR"/>
+        </w:rPr>
       </w:pPr>
     </w:p>
     <w:sectPr>
@@ -20105,8 +19040,46 @@
 </w:document>
 </file>
 
+<file path=word/endnotes.xml><?xml version="1.0" encoding="utf-8"?>
+<w:endnotes xmlns:wpc="http://schemas.microsoft.com/office/word/2010/wordprocessingCanvas" xmlns:cx="http://schemas.microsoft.com/office/drawing/2014/chartex" xmlns:cx1="http://schemas.microsoft.com/office/drawing/2015/9/8/chartex" xmlns:cx2="http://schemas.microsoft.com/office/drawing/2015/10/21/chartex" xmlns:cx3="http://schemas.microsoft.com/office/drawing/2016/5/9/chartex" xmlns:cx4="http://schemas.microsoft.com/office/drawing/2016/5/10/chartex" xmlns:cx5="http://schemas.microsoft.com/office/drawing/2016/5/11/chartex" xmlns:cx6="http://schemas.microsoft.com/office/drawing/2016/5/12/chartex" xmlns:cx7="http://schemas.microsoft.com/office/drawing/2016/5/13/chartex" xmlns:cx8="http://schemas.microsoft.com/office/drawing/2016/5/14/chartex" xmlns:mc="http://schemas.openxmlformats.org/markup-compatibility/2006" xmlns:aink="http://schemas.microsoft.com/office/drawing/2016/ink" xmlns:am3d="http://schemas.microsoft.com/office/drawing/2017/model3d" xmlns:o="urn:schemas-microsoft-com:office:office" xmlns:oel="http://schemas.microsoft.com/office/2019/extlst" xmlns:r="http://schemas.openxmlformats.org/officeDocument/2006/relationships" xmlns:m="http://schemas.openxmlformats.org/officeDocument/2006/math" xmlns:v="urn:schemas-microsoft-com:vml" xmlns:wp14="http://schemas.microsoft.com/office/word/2010/wordprocessingDrawing" xmlns:wp="http://schemas.openxmlformats.org/drawingml/2006/wordprocessingDrawing" xmlns:w10="urn:schemas-microsoft-com:office:word" xmlns:w="http://schemas.openxmlformats.org/wordprocessingml/2006/main" xmlns:w14="http://schemas.microsoft.com/office/word/2010/wordml" xmlns:w15="http://schemas.microsoft.com/office/word/2012/wordml" xmlns:w16cex="http://schemas.microsoft.com/office/word/2018/wordml/cex" xmlns:w16cid="http://schemas.microsoft.com/office/word/2016/wordml/cid" xmlns:w16="http://schemas.microsoft.com/office/word/2018/wordml" xmlns:w16sdtdh="http://schemas.microsoft.com/office/word/2020/wordml/sdtdatahash" xmlns:w16se="http://schemas.microsoft.com/office/word/2015/wordml/symex" xmlns:wpg="http://schemas.microsoft.com/office/word/2010/wordprocessingGroup" xmlns:wpi="http://schemas.microsoft.com/office/word/2010/wordprocessingInk" xmlns:wne="http://schemas.microsoft.com/office/word/2006/wordml" xmlns:wps="http://schemas.microsoft.com/office/word/2010/wordprocessingShape" mc:Ignorable="w14 w15 w16se w16cid w16 w16cex w16sdtdh wp14">
+  <w:endnote w:type="separator" w:id="-1">
+    <w:p>
+      <w:r>
+        <w:separator/>
+      </w:r>
+    </w:p>
+  </w:endnote>
+  <w:endnote w:type="continuationSeparator" w:id="0">
+    <w:p>
+      <w:r>
+        <w:continuationSeparator/>
+      </w:r>
+    </w:p>
+  </w:endnote>
+</w:endnotes>
+</file>
+
+<file path=word/footnotes.xml><?xml version="1.0" encoding="utf-8"?>
+<w:footnotes xmlns:wpc="http://schemas.microsoft.com/office/word/2010/wordprocessingCanvas" xmlns:cx="http://schemas.microsoft.com/office/drawing/2014/chartex" xmlns:cx1="http://schemas.microsoft.com/office/drawing/2015/9/8/chartex" xmlns:cx2="http://schemas.microsoft.com/office/drawing/2015/10/21/chartex" xmlns:cx3="http://schemas.microsoft.com/office/drawing/2016/5/9/chartex" xmlns:cx4="http://schemas.microsoft.com/office/drawing/2016/5/10/chartex" xmlns:cx5="http://schemas.microsoft.com/office/drawing/2016/5/11/chartex" xmlns:cx6="http://schemas.microsoft.com/office/drawing/2016/5/12/chartex" xmlns:cx7="http://schemas.microsoft.com/office/drawing/2016/5/13/chartex" xmlns:cx8="http://schemas.microsoft.com/office/drawing/2016/5/14/chartex" xmlns:mc="http://schemas.openxmlformats.org/markup-compatibility/2006" xmlns:aink="http://schemas.microsoft.com/office/drawing/2016/ink" xmlns:am3d="http://schemas.microsoft.com/office/drawing/2017/model3d" xmlns:o="urn:schemas-microsoft-com:office:office" xmlns:oel="http://schemas.microsoft.com/office/2019/extlst" xmlns:r="http://schemas.openxmlformats.org/officeDocument/2006/relationships" xmlns:m="http://schemas.openxmlformats.org/officeDocument/2006/math" xmlns:v="urn:schemas-microsoft-com:vml" xmlns:wp14="http://schemas.microsoft.com/office/word/2010/wordprocessingDrawing" xmlns:wp="http://schemas.openxmlformats.org/drawingml/2006/wordprocessingDrawing" xmlns:w10="urn:schemas-microsoft-com:office:word" xmlns:w="http://schemas.openxmlformats.org/wordprocessingml/2006/main" xmlns:w14="http://schemas.microsoft.com/office/word/2010/wordml" xmlns:w15="http://schemas.microsoft.com/office/word/2012/wordml" xmlns:w16cex="http://schemas.microsoft.com/office/word/2018/wordml/cex" xmlns:w16cid="http://schemas.microsoft.com/office/word/2016/wordml/cid" xmlns:w16="http://schemas.microsoft.com/office/word/2018/wordml" xmlns:w16sdtdh="http://schemas.microsoft.com/office/word/2020/wordml/sdtdatahash" xmlns:w16se="http://schemas.microsoft.com/office/word/2015/wordml/symex" xmlns:wpg="http://schemas.microsoft.com/office/word/2010/wordprocessingGroup" xmlns:wpi="http://schemas.microsoft.com/office/word/2010/wordprocessingInk" xmlns:wne="http://schemas.microsoft.com/office/word/2006/wordml" xmlns:wps="http://schemas.microsoft.com/office/word/2010/wordprocessingShape" mc:Ignorable="w14 w15 w16se w16cid w16 w16cex w16sdtdh wp14">
+  <w:footnote w:type="separator" w:id="-1">
+    <w:p>
+      <w:r>
+        <w:separator/>
+      </w:r>
+    </w:p>
+  </w:footnote>
+  <w:footnote w:type="continuationSeparator" w:id="0">
+    <w:p>
+      <w:r>
+        <w:continuationSeparator/>
+      </w:r>
+    </w:p>
+  </w:footnote>
+</w:footnotes>
+</file>
+
 <file path=word/numbering.xml><?xml version="1.0" encoding="utf-8"?>
-<w:numbering xmlns:wpc="http://schemas.microsoft.com/office/word/2010/wordprocessingCanvas" xmlns:cx="http://schemas.microsoft.com/office/drawing/2014/chartex" xmlns:cx1="http://schemas.microsoft.com/office/drawing/2015/9/8/chartex" xmlns:cx2="http://schemas.microsoft.com/office/drawing/2015/10/21/chartex" xmlns:cx3="http://schemas.microsoft.com/office/drawing/2016/5/9/chartex" xmlns:cx4="http://schemas.microsoft.com/office/drawing/2016/5/10/chartex" xmlns:cx5="http://schemas.microsoft.com/office/drawing/2016/5/11/chartex" xmlns:cx6="http://schemas.microsoft.com/office/drawing/2016/5/12/chartex" xmlns:cx7="http://schemas.microsoft.com/office/drawing/2016/5/13/chartex" xmlns:cx8="http://schemas.microsoft.com/office/drawing/2016/5/14/chartex" xmlns:mc="http://schemas.openxmlformats.org/markup-compatibility/2006" xmlns:aink="http://schemas.microsoft.com/office/drawing/2016/ink" xmlns:am3d="http://schemas.microsoft.com/office/drawing/2017/model3d" xmlns:o="urn:schemas-microsoft-com:office:office" xmlns:oel="http://schemas.microsoft.com/office/2019/extlst" xmlns:r="http://schemas.openxmlformats.org/officeDocument/2006/relationships" xmlns:m="http://schemas.openxmlformats.org/officeDocument/2006/math" xmlns:v="urn:schemas-microsoft-com:vml" xmlns:wp14="http://schemas.microsoft.com/office/word/2010/wordprocessingDrawing" xmlns:wp="http://schemas.openxmlformats.org/drawingml/2006/wordprocessingDrawing" xmlns:w10="urn:schemas-microsoft-com:office:word" xmlns:w="http://schemas.openxmlformats.org/wordprocessingml/2006/main" xmlns:w14="http://schemas.microsoft.com/office/word/2010/wordml" xmlns:w15="http://schemas.microsoft.com/office/word/2012/wordml" xmlns:w16cex="http://schemas.microsoft.com/office/word/2018/wordml/cex" xmlns:w16cid="http://schemas.microsoft.com/office/word/2016/wordml/cid" xmlns:w16="http://schemas.microsoft.com/office/word/2018/wordml" xmlns:w16du="http://schemas.microsoft.com/office/word/2023/wordml/word16du" xmlns:w16sdtdh="http://schemas.microsoft.com/office/word/2020/wordml/sdtdatahash" xmlns:w16se="http://schemas.microsoft.com/office/word/2015/wordml/symex" xmlns:wpg="http://schemas.microsoft.com/office/word/2010/wordprocessingGroup" xmlns:wpi="http://schemas.microsoft.com/office/word/2010/wordprocessingInk" xmlns:wne="http://schemas.microsoft.com/office/word/2006/wordml" xmlns:wps="http://schemas.microsoft.com/office/word/2010/wordprocessingShape" mc:Ignorable="w14 w15 w16se w16cid w16 w16cex w16sdtdh w16du wp14">
+<w:numbering xmlns:wpc="http://schemas.microsoft.com/office/word/2010/wordprocessingCanvas" xmlns:cx="http://schemas.microsoft.com/office/drawing/2014/chartex" xmlns:cx1="http://schemas.microsoft.com/office/drawing/2015/9/8/chartex" xmlns:cx2="http://schemas.microsoft.com/office/drawing/2015/10/21/chartex" xmlns:cx3="http://schemas.microsoft.com/office/drawing/2016/5/9/chartex" xmlns:cx4="http://schemas.microsoft.com/office/drawing/2016/5/10/chartex" xmlns:cx5="http://schemas.microsoft.com/office/drawing/2016/5/11/chartex" xmlns:cx6="http://schemas.microsoft.com/office/drawing/2016/5/12/chartex" xmlns:cx7="http://schemas.microsoft.com/office/drawing/2016/5/13/chartex" xmlns:cx8="http://schemas.microsoft.com/office/drawing/2016/5/14/chartex" xmlns:mc="http://schemas.openxmlformats.org/markup-compatibility/2006" xmlns:aink="http://schemas.microsoft.com/office/drawing/2016/ink" xmlns:am3d="http://schemas.microsoft.com/office/drawing/2017/model3d" xmlns:o="urn:schemas-microsoft-com:office:office" xmlns:oel="http://schemas.microsoft.com/office/2019/extlst" xmlns:r="http://schemas.openxmlformats.org/officeDocument/2006/relationships" xmlns:m="http://schemas.openxmlformats.org/officeDocument/2006/math" xmlns:v="urn:schemas-microsoft-com:vml" xmlns:wp14="http://schemas.microsoft.com/office/word/2010/wordprocessingDrawing" xmlns:wp="http://schemas.openxmlformats.org/drawingml/2006/wordprocessingDrawing" xmlns:w10="urn:schemas-microsoft-com:office:word" xmlns:w="http://schemas.openxmlformats.org/wordprocessingml/2006/main" xmlns:w14="http://schemas.microsoft.com/office/word/2010/wordml" xmlns:w15="http://schemas.microsoft.com/office/word/2012/wordml" xmlns:w16cex="http://schemas.microsoft.com/office/word/2018/wordml/cex" xmlns:w16cid="http://schemas.microsoft.com/office/word/2016/wordml/cid" xmlns:w16="http://schemas.microsoft.com/office/word/2018/wordml" xmlns:w16sdtdh="http://schemas.microsoft.com/office/word/2020/wordml/sdtdatahash" xmlns:w16se="http://schemas.microsoft.com/office/word/2015/wordml/symex" xmlns:wpg="http://schemas.microsoft.com/office/word/2010/wordprocessingGroup" xmlns:wpi="http://schemas.microsoft.com/office/word/2010/wordprocessingInk" xmlns:wne="http://schemas.microsoft.com/office/word/2006/wordml" xmlns:wps="http://schemas.microsoft.com/office/word/2010/wordprocessingShape" mc:Ignorable="w14 w15 w16se w16cid w16 w16cex w16sdtdh wp14">
   <w:abstractNum w:abstractNumId="0" w15:restartNumberingAfterBreak="0">
     <w:nsid w:val="002E1324"/>
     <w:multiLevelType w:val="multilevel"/>
@@ -25555,7 +24528,7 @@
 </file>
 
 <file path=word/styles.xml><?xml version="1.0" encoding="utf-8"?>
-<w:styles xmlns:mc="http://schemas.openxmlformats.org/markup-compatibility/2006" xmlns:r="http://schemas.openxmlformats.org/officeDocument/2006/relationships" xmlns:w="http://schemas.openxmlformats.org/wordprocessingml/2006/main" xmlns:w14="http://schemas.microsoft.com/office/word/2010/wordml" xmlns:w15="http://schemas.microsoft.com/office/word/2012/wordml" xmlns:w16cex="http://schemas.microsoft.com/office/word/2018/wordml/cex" xmlns:w16cid="http://schemas.microsoft.com/office/word/2016/wordml/cid" xmlns:w16="http://schemas.microsoft.com/office/word/2018/wordml" xmlns:w16du="http://schemas.microsoft.com/office/word/2023/wordml/word16du" xmlns:w16sdtdh="http://schemas.microsoft.com/office/word/2020/wordml/sdtdatahash" xmlns:w16se="http://schemas.microsoft.com/office/word/2015/wordml/symex" mc:Ignorable="w14 w15 w16se w16cid w16 w16cex w16sdtdh w16du">
+<w:styles xmlns:mc="http://schemas.openxmlformats.org/markup-compatibility/2006" xmlns:r="http://schemas.openxmlformats.org/officeDocument/2006/relationships" xmlns:w="http://schemas.openxmlformats.org/wordprocessingml/2006/main" xmlns:w14="http://schemas.microsoft.com/office/word/2010/wordml" xmlns:w15="http://schemas.microsoft.com/office/word/2012/wordml" xmlns:w16cex="http://schemas.microsoft.com/office/word/2018/wordml/cex" xmlns:w16cid="http://schemas.microsoft.com/office/word/2016/wordml/cid" xmlns:w16="http://schemas.microsoft.com/office/word/2018/wordml" xmlns:w16sdtdh="http://schemas.microsoft.com/office/word/2020/wordml/sdtdatahash" xmlns:w16se="http://schemas.microsoft.com/office/word/2015/wordml/symex" mc:Ignorable="w14 w15 w16se w16cid w16 w16cex w16sdtdh">
   <w:docDefaults>
     <w:rPrDefault>
       <w:rPr>
@@ -26157,6 +25130,56 @@
       <w:lang w:val="pt-BR" w:eastAsia="pt-BR"/>
     </w:rPr>
   </w:style>
+  <w:style w:type="paragraph" w:styleId="Cabealho">
+    <w:name w:val="header"/>
+    <w:basedOn w:val="Normal"/>
+    <w:link w:val="CabealhoChar"/>
+    <w:uiPriority w:val="99"/>
+    <w:unhideWhenUsed/>
+    <w:rsid w:val="00CA1E2A"/>
+    <w:pPr>
+      <w:tabs>
+        <w:tab w:val="center" w:pos="4252"/>
+        <w:tab w:val="right" w:pos="8504"/>
+      </w:tabs>
+    </w:pPr>
+  </w:style>
+  <w:style w:type="character" w:customStyle="1" w:styleId="CabealhoChar">
+    <w:name w:val="Cabeçalho Char"/>
+    <w:basedOn w:val="Fontepargpadro"/>
+    <w:link w:val="Cabealho"/>
+    <w:uiPriority w:val="99"/>
+    <w:rsid w:val="00CA1E2A"/>
+    <w:rPr>
+      <w:rFonts w:ascii="Arial MT" w:eastAsia="Arial MT" w:hAnsi="Arial MT" w:cs="Arial MT"/>
+      <w:lang w:val="pt-PT"/>
+    </w:rPr>
+  </w:style>
+  <w:style w:type="paragraph" w:styleId="Rodap">
+    <w:name w:val="footer"/>
+    <w:basedOn w:val="Normal"/>
+    <w:link w:val="RodapChar"/>
+    <w:uiPriority w:val="99"/>
+    <w:unhideWhenUsed/>
+    <w:rsid w:val="00CA1E2A"/>
+    <w:pPr>
+      <w:tabs>
+        <w:tab w:val="center" w:pos="4252"/>
+        <w:tab w:val="right" w:pos="8504"/>
+      </w:tabs>
+    </w:pPr>
+  </w:style>
+  <w:style w:type="character" w:customStyle="1" w:styleId="RodapChar">
+    <w:name w:val="Rodapé Char"/>
+    <w:basedOn w:val="Fontepargpadro"/>
+    <w:link w:val="Rodap"/>
+    <w:uiPriority w:val="99"/>
+    <w:rsid w:val="00CA1E2A"/>
+    <w:rPr>
+      <w:rFonts w:ascii="Arial MT" w:eastAsia="Arial MT" w:hAnsi="Arial MT" w:cs="Arial MT"/>
+      <w:lang w:val="pt-PT"/>
+    </w:rPr>
+  </w:style>
 </w:styles>
 </file>
 
@@ -26444,21 +25467,10 @@
 </file>
 
 <file path=customXml/item1.xml><?xml version="1.0" encoding="utf-8"?>
-<p:properties xmlns:p="http://schemas.microsoft.com/office/2006/metadata/properties" xmlns:xsi="http://www.w3.org/2001/XMLSchema-instance" xmlns:pc="http://schemas.microsoft.com/office/infopath/2007/PartnerControls">
-  <documentManagement/>
-</p:properties>
+<b:Sources xmlns:b="http://schemas.openxmlformats.org/officeDocument/2006/bibliography" xmlns="http://schemas.openxmlformats.org/officeDocument/2006/bibliography" SelectedStyle="\APASixthEditionOfficeOnline.xsl" StyleName="APA" Version="6"/>
 </file>
 
 <file path=customXml/item2.xml><?xml version="1.0" encoding="utf-8"?>
-<?mso-contentType ?>
-<FormTemplates xmlns="http://schemas.microsoft.com/sharepoint/v3/contenttype/forms">
-  <Display>DocumentLibraryForm</Display>
-  <Edit>DocumentLibraryForm</Edit>
-  <New>DocumentLibraryForm</New>
-</FormTemplates>
-</file>
-
-<file path=customXml/item3.xml><?xml version="1.0" encoding="utf-8"?>
 <ct:contentTypeSchema xmlns:ct="http://schemas.microsoft.com/office/2006/metadata/contentType" xmlns:ma="http://schemas.microsoft.com/office/2006/metadata/properties/metaAttributes" ct:_="" ma:_="" ma:contentTypeName="Documento" ma:contentTypeID="0x010100C13ED31A56EC9D4BAB3E3186DA5DEDC0" ma:contentTypeVersion="8" ma:contentTypeDescription="Crie um novo documento." ma:contentTypeScope="" ma:versionID="81c1ac41edf506c46669fb8b7e61b857">
   <xsd:schema xmlns:xsd="http://www.w3.org/2001/XMLSchema" xmlns:xs="http://www.w3.org/2001/XMLSchema" xmlns:p="http://schemas.microsoft.com/office/2006/metadata/properties" xmlns:ns2="e78716e3-6ea7-4625-8ab3-313849f679e4" targetNamespace="http://schemas.microsoft.com/office/2006/metadata/properties" ma:root="true" ma:fieldsID="d3eda3b61d089aa0456ff203e52a51eb" ns2:_="">
     <xsd:import namespace="e78716e3-6ea7-4625-8ab3-313849f679e4"/>
@@ -26626,28 +25638,30 @@
 </ct:contentTypeSchema>
 </file>
 
+<file path=customXml/item3.xml><?xml version="1.0" encoding="utf-8"?>
+<?mso-contentType ?>
+<FormTemplates xmlns="http://schemas.microsoft.com/sharepoint/v3/contenttype/forms">
+  <Display>DocumentLibraryForm</Display>
+  <Edit>DocumentLibraryForm</Edit>
+  <New>DocumentLibraryForm</New>
+</FormTemplates>
+</file>
+
 <file path=customXml/item4.xml><?xml version="1.0" encoding="utf-8"?>
-<b:Sources xmlns:b="http://schemas.openxmlformats.org/officeDocument/2006/bibliography" xmlns="http://schemas.openxmlformats.org/officeDocument/2006/bibliography" SelectedStyle="\APASixthEditionOfficeOnline.xsl" StyleName="APA" Version="6"/>
+<p:properties xmlns:p="http://schemas.microsoft.com/office/2006/metadata/properties" xmlns:xsi="http://www.w3.org/2001/XMLSchema-instance" xmlns:pc="http://schemas.microsoft.com/office/infopath/2007/PartnerControls">
+  <documentManagement/>
+</p:properties>
 </file>
 
 <file path=customXml/itemProps1.xml><?xml version="1.0" encoding="utf-8"?>
-<ds:datastoreItem xmlns:ds="http://schemas.openxmlformats.org/officeDocument/2006/customXml" ds:itemID="{85CD1ECB-6726-4288-9FF8-7F50C298C67C}">
+<ds:datastoreItem xmlns:ds="http://schemas.openxmlformats.org/officeDocument/2006/customXml" ds:itemID="{066AFCBC-5C95-4D2E-A295-5E05B5A77E2C}">
   <ds:schemaRefs>
-    <ds:schemaRef ds:uri="http://schemas.microsoft.com/office/2006/metadata/properties"/>
-    <ds:schemaRef ds:uri="http://schemas.microsoft.com/office/infopath/2007/PartnerControls"/>
+    <ds:schemaRef ds:uri="http://schemas.openxmlformats.org/officeDocument/2006/bibliography"/>
   </ds:schemaRefs>
 </ds:datastoreItem>
 </file>
 
 <file path=customXml/itemProps2.xml><?xml version="1.0" encoding="utf-8"?>
-<ds:datastoreItem xmlns:ds="http://schemas.openxmlformats.org/officeDocument/2006/customXml" ds:itemID="{F72DEEEC-9669-4960-B6F8-7D5684A7AE09}">
-  <ds:schemaRefs>
-    <ds:schemaRef ds:uri="http://schemas.microsoft.com/sharepoint/v3/contenttype/forms"/>
-  </ds:schemaRefs>
-</ds:datastoreItem>
-</file>
-
-<file path=customXml/itemProps3.xml><?xml version="1.0" encoding="utf-8"?>
 <ds:datastoreItem xmlns:ds="http://schemas.openxmlformats.org/officeDocument/2006/customXml" ds:itemID="{43C68F93-2F98-4B07-9957-D7FEE747D5E2}">
   <ds:schemaRefs>
     <ds:schemaRef ds:uri="http://schemas.microsoft.com/office/2006/metadata/contentType"/>
@@ -26665,10 +25679,19 @@
 </ds:datastoreItem>
 </file>
 
+<file path=customXml/itemProps3.xml><?xml version="1.0" encoding="utf-8"?>
+<ds:datastoreItem xmlns:ds="http://schemas.openxmlformats.org/officeDocument/2006/customXml" ds:itemID="{F72DEEEC-9669-4960-B6F8-7D5684A7AE09}">
+  <ds:schemaRefs>
+    <ds:schemaRef ds:uri="http://schemas.microsoft.com/sharepoint/v3/contenttype/forms"/>
+  </ds:schemaRefs>
+</ds:datastoreItem>
+</file>
+
 <file path=customXml/itemProps4.xml><?xml version="1.0" encoding="utf-8"?>
-<ds:datastoreItem xmlns:ds="http://schemas.openxmlformats.org/officeDocument/2006/customXml" ds:itemID="{066AFCBC-5C95-4D2E-A295-5E05B5A77E2C}">
+<ds:datastoreItem xmlns:ds="http://schemas.openxmlformats.org/officeDocument/2006/customXml" ds:itemID="{85CD1ECB-6726-4288-9FF8-7F50C298C67C}">
   <ds:schemaRefs>
-    <ds:schemaRef ds:uri="http://schemas.openxmlformats.org/officeDocument/2006/bibliography"/>
+    <ds:schemaRef ds:uri="http://schemas.microsoft.com/office/2006/metadata/properties"/>
+    <ds:schemaRef ds:uri="http://schemas.microsoft.com/office/infopath/2007/PartnerControls"/>
   </ds:schemaRefs>
 </ds:datastoreItem>
 </file>
</xml_diff>